<commit_message>
Day 11, Part 4
</commit_message>
<xml_diff>
--- a/Web Development PickMeUps.docx
+++ b/Web Development PickMeUps.docx
@@ -840,7 +840,27 @@
           <w:sz w:val="23"/>
           <w:szCs w:val="23"/>
         </w:rPr>
-        <w:t>is used to specify stuff when the image doesn’t load or give a description of the image</w:t>
+        <w:t xml:space="preserve">is used to specify stuff when the image </w:t>
+      </w:r>
+      <w:proofErr w:type="gramStart"/>
+      <w:r>
+        <w:rPr>
+          <w:rFonts w:eastAsia="Times New Roman"/>
+          <w:color w:val="0000CD"/>
+          <w:sz w:val="23"/>
+          <w:szCs w:val="23"/>
+        </w:rPr>
+        <w:t>doesn’t</w:t>
+      </w:r>
+      <w:proofErr w:type="gramEnd"/>
+      <w:r>
+        <w:rPr>
+          <w:rFonts w:eastAsia="Times New Roman"/>
+          <w:color w:val="0000CD"/>
+          <w:sz w:val="23"/>
+          <w:szCs w:val="23"/>
+        </w:rPr>
+        <w:t xml:space="preserve"> load or give a description of the image</w:t>
       </w:r>
     </w:p>
     <w:p>
@@ -858,7 +878,27 @@
           <w:szCs w:val="26"/>
           <w:shd w:val="clear" w:color="auto" w:fill="FFFFFF"/>
         </w:rPr>
-        <w:t>Metadata is information about the page that isn’t displayed directly on the web page. Unlike the information inside of the </w:t>
+        <w:t xml:space="preserve">Metadata is information about the page that </w:t>
+      </w:r>
+      <w:proofErr w:type="gramStart"/>
+      <w:r>
+        <w:rPr>
+          <w:color w:val="484848"/>
+          <w:sz w:val="26"/>
+          <w:szCs w:val="26"/>
+          <w:shd w:val="clear" w:color="auto" w:fill="FFFFFF"/>
+        </w:rPr>
+        <w:t>isn’t</w:t>
+      </w:r>
+      <w:proofErr w:type="gramEnd"/>
+      <w:r>
+        <w:rPr>
+          <w:color w:val="484848"/>
+          <w:sz w:val="26"/>
+          <w:szCs w:val="26"/>
+          <w:shd w:val="clear" w:color="auto" w:fill="FFFFFF"/>
+        </w:rPr>
+        <w:t xml:space="preserve"> displayed directly on the web page. Unlike the information inside of the </w:t>
       </w:r>
       <w:r>
         <w:rPr>
@@ -962,7 +1002,27 @@
           <w:sz w:val="26"/>
           <w:szCs w:val="26"/>
         </w:rPr>
-        <w:t> element will contain all of your HTML code.</w:t>
+        <w:t xml:space="preserve"> element will contain </w:t>
+      </w:r>
+      <w:proofErr w:type="gramStart"/>
+      <w:r>
+        <w:rPr>
+          <w:rFonts w:ascii="Segoe UI" w:hAnsi="Segoe UI" w:cs="Segoe UI"/>
+          <w:color w:val="484848"/>
+          <w:sz w:val="26"/>
+          <w:szCs w:val="26"/>
+        </w:rPr>
+        <w:t>all of</w:t>
+      </w:r>
+      <w:proofErr w:type="gramEnd"/>
+      <w:r>
+        <w:rPr>
+          <w:rFonts w:ascii="Segoe UI" w:hAnsi="Segoe UI" w:cs="Segoe UI"/>
+          <w:color w:val="484848"/>
+          <w:sz w:val="26"/>
+          <w:szCs w:val="26"/>
+        </w:rPr>
+        <w:t xml:space="preserve"> your HTML code.</w:t>
       </w:r>
     </w:p>
     <w:p>
@@ -1272,14 +1332,25 @@
         </w:rPr>
         <w:t>Comments are written in HTML using the following syntax: </w:t>
       </w:r>
-      <w:r>
-        <w:rPr>
-          <w:rStyle w:val="HTMLCode"/>
-          <w:rFonts w:ascii="Consolas" w:hAnsi="Consolas"/>
-          <w:color w:val="15141F"/>
-          <w:shd w:val="clear" w:color="auto" w:fill="EAE9ED"/>
-        </w:rPr>
-        <w:t>&lt;!-- comment --&gt;</w:t>
+      <w:proofErr w:type="gramStart"/>
+      <w:r>
+        <w:rPr>
+          <w:rStyle w:val="HTMLCode"/>
+          <w:rFonts w:ascii="Consolas" w:hAnsi="Consolas"/>
+          <w:color w:val="15141F"/>
+          <w:shd w:val="clear" w:color="auto" w:fill="EAE9ED"/>
+        </w:rPr>
+        <w:t>&lt;!--</w:t>
+      </w:r>
+      <w:proofErr w:type="gramEnd"/>
+      <w:r>
+        <w:rPr>
+          <w:rStyle w:val="HTMLCode"/>
+          <w:rFonts w:ascii="Consolas" w:hAnsi="Consolas"/>
+          <w:color w:val="15141F"/>
+          <w:shd w:val="clear" w:color="auto" w:fill="EAE9ED"/>
+        </w:rPr>
+        <w:t xml:space="preserve"> comment --&gt;</w:t>
       </w:r>
       <w:r>
         <w:rPr>
@@ -1878,16 +1949,36 @@
           <w:color w:val="15141F"/>
           <w:shd w:val="clear" w:color="auto" w:fill="EAE9ED"/>
         </w:rPr>
-        <w:t>&lt;form&gt;</w:t>
-      </w:r>
-      <w:r>
-        <w:rPr>
-          <w:rFonts w:ascii="Segoe UI" w:hAnsi="Segoe UI" w:cs="Segoe UI"/>
-          <w:color w:val="484848"/>
-          <w:sz w:val="26"/>
-          <w:szCs w:val="26"/>
-        </w:rPr>
-        <w:t>‘s </w:t>
+        <w:t>&lt;form</w:t>
+      </w:r>
+      <w:proofErr w:type="gramStart"/>
+      <w:r>
+        <w:rPr>
+          <w:rStyle w:val="HTMLCode"/>
+          <w:rFonts w:ascii="Consolas" w:hAnsi="Consolas"/>
+          <w:color w:val="15141F"/>
+          <w:shd w:val="clear" w:color="auto" w:fill="EAE9ED"/>
+        </w:rPr>
+        <w:t>&gt;</w:t>
+      </w:r>
+      <w:r>
+        <w:rPr>
+          <w:rFonts w:ascii="Segoe UI" w:hAnsi="Segoe UI" w:cs="Segoe UI"/>
+          <w:color w:val="484848"/>
+          <w:sz w:val="26"/>
+          <w:szCs w:val="26"/>
+        </w:rPr>
+        <w:t>‘</w:t>
+      </w:r>
+      <w:proofErr w:type="gramEnd"/>
+      <w:r>
+        <w:rPr>
+          <w:rFonts w:ascii="Segoe UI" w:hAnsi="Segoe UI" w:cs="Segoe UI"/>
+          <w:color w:val="484848"/>
+          <w:sz w:val="26"/>
+          <w:szCs w:val="26"/>
+        </w:rPr>
+        <w:t>s </w:t>
       </w:r>
       <w:r>
         <w:rPr>
@@ -1939,16 +2030,36 @@
           <w:color w:val="15141F"/>
           <w:shd w:val="clear" w:color="auto" w:fill="EAE9ED"/>
         </w:rPr>
-        <w:t>&lt;form&gt;</w:t>
-      </w:r>
-      <w:r>
-        <w:rPr>
-          <w:rFonts w:ascii="Segoe UI" w:hAnsi="Segoe UI" w:cs="Segoe UI"/>
-          <w:color w:val="484848"/>
-          <w:sz w:val="26"/>
-          <w:szCs w:val="26"/>
-        </w:rPr>
-        <w:t>‘s </w:t>
+        <w:t>&lt;form</w:t>
+      </w:r>
+      <w:proofErr w:type="gramStart"/>
+      <w:r>
+        <w:rPr>
+          <w:rStyle w:val="HTMLCode"/>
+          <w:rFonts w:ascii="Consolas" w:hAnsi="Consolas"/>
+          <w:color w:val="15141F"/>
+          <w:shd w:val="clear" w:color="auto" w:fill="EAE9ED"/>
+        </w:rPr>
+        <w:t>&gt;</w:t>
+      </w:r>
+      <w:r>
+        <w:rPr>
+          <w:rFonts w:ascii="Segoe UI" w:hAnsi="Segoe UI" w:cs="Segoe UI"/>
+          <w:color w:val="484848"/>
+          <w:sz w:val="26"/>
+          <w:szCs w:val="26"/>
+        </w:rPr>
+        <w:t>‘</w:t>
+      </w:r>
+      <w:proofErr w:type="gramEnd"/>
+      <w:r>
+        <w:rPr>
+          <w:rFonts w:ascii="Segoe UI" w:hAnsi="Segoe UI" w:cs="Segoe UI"/>
+          <w:color w:val="484848"/>
+          <w:sz w:val="26"/>
+          <w:szCs w:val="26"/>
+        </w:rPr>
+        <w:t>s </w:t>
       </w:r>
       <w:r>
         <w:rPr>
@@ -3475,16 +3586,36 @@
           <w:color w:val="15141F"/>
           <w:shd w:val="clear" w:color="auto" w:fill="EAE9ED"/>
         </w:rPr>
-        <w:t>&lt;nav&gt;</w:t>
-      </w:r>
-      <w:r>
-        <w:rPr>
-          <w:rFonts w:ascii="Segoe UI" w:hAnsi="Segoe UI" w:cs="Segoe UI"/>
-          <w:color w:val="484848"/>
-          <w:sz w:val="26"/>
-          <w:szCs w:val="26"/>
-        </w:rPr>
-        <w:t> , </w:t>
+        <w:t>&lt;nav</w:t>
+      </w:r>
+      <w:proofErr w:type="gramStart"/>
+      <w:r>
+        <w:rPr>
+          <w:rStyle w:val="HTMLCode"/>
+          <w:rFonts w:ascii="Consolas" w:hAnsi="Consolas"/>
+          <w:color w:val="15141F"/>
+          <w:shd w:val="clear" w:color="auto" w:fill="EAE9ED"/>
+        </w:rPr>
+        <w:t>&gt;</w:t>
+      </w:r>
+      <w:r>
+        <w:rPr>
+          <w:rFonts w:ascii="Segoe UI" w:hAnsi="Segoe UI" w:cs="Segoe UI"/>
+          <w:color w:val="484848"/>
+          <w:sz w:val="26"/>
+          <w:szCs w:val="26"/>
+        </w:rPr>
+        <w:t> ,</w:t>
+      </w:r>
+      <w:proofErr w:type="gramEnd"/>
+      <w:r>
+        <w:rPr>
+          <w:rFonts w:ascii="Segoe UI" w:hAnsi="Segoe UI" w:cs="Segoe UI"/>
+          <w:color w:val="484848"/>
+          <w:sz w:val="26"/>
+          <w:szCs w:val="26"/>
+        </w:rPr>
+        <w:t> </w:t>
       </w:r>
       <w:r>
         <w:rPr>
@@ -3622,7 +3753,27 @@
           <w:sz w:val="26"/>
           <w:szCs w:val="26"/>
         </w:rPr>
-        <w:t> contains information that is related to the main content, but not required in order to understand the dominant information.</w:t>
+        <w:t xml:space="preserve"> contains information that is related to the main content, but not required </w:t>
+      </w:r>
+      <w:proofErr w:type="gramStart"/>
+      <w:r>
+        <w:rPr>
+          <w:rFonts w:ascii="Segoe UI" w:hAnsi="Segoe UI" w:cs="Segoe UI"/>
+          <w:color w:val="484848"/>
+          <w:sz w:val="26"/>
+          <w:szCs w:val="26"/>
+        </w:rPr>
+        <w:t>in order to</w:t>
+      </w:r>
+      <w:proofErr w:type="gramEnd"/>
+      <w:r>
+        <w:rPr>
+          <w:rFonts w:ascii="Segoe UI" w:hAnsi="Segoe UI" w:cs="Segoe UI"/>
+          <w:color w:val="484848"/>
+          <w:sz w:val="26"/>
+          <w:szCs w:val="26"/>
+        </w:rPr>
+        <w:t xml:space="preserve"> understand the dominant information.</w:t>
       </w:r>
     </w:p>
     <w:p>
@@ -3875,7 +4026,27 @@
           <w:szCs w:val="26"/>
           <w:shd w:val="clear" w:color="auto" w:fill="FFFFFF"/>
         </w:rPr>
-        <w:t> the HTML content on a web page. If you’re interested in modifying colors, font types, font sizes, shadows, images, element positioning, and more, CSS is the tool for the job!</w:t>
+        <w:t xml:space="preserve"> the HTML content on a web page. If </w:t>
+      </w:r>
+      <w:proofErr w:type="gramStart"/>
+      <w:r>
+        <w:rPr>
+          <w:color w:val="484848"/>
+          <w:sz w:val="26"/>
+          <w:szCs w:val="26"/>
+          <w:shd w:val="clear" w:color="auto" w:fill="FFFFFF"/>
+        </w:rPr>
+        <w:t>you’re</w:t>
+      </w:r>
+      <w:proofErr w:type="gramEnd"/>
+      <w:r>
+        <w:rPr>
+          <w:color w:val="484848"/>
+          <w:sz w:val="26"/>
+          <w:szCs w:val="26"/>
+          <w:shd w:val="clear" w:color="auto" w:fill="FFFFFF"/>
+        </w:rPr>
+        <w:t xml:space="preserve"> interested in modifying colors, font types, font sizes, shadows, images, element positioning, and more, CSS is the tool for the job!</w:t>
       </w:r>
     </w:p>
     <w:p/>
@@ -3910,7 +4081,27 @@
           <w:sz w:val="26"/>
           <w:szCs w:val="26"/>
         </w:rPr>
-        <w:t>CSS can change the look of HTML elements. In order to do this, CSS must select HTML elements, then apply styles to them.</w:t>
+        <w:t xml:space="preserve">CSS can change the look of HTML elements. </w:t>
+      </w:r>
+      <w:proofErr w:type="gramStart"/>
+      <w:r>
+        <w:rPr>
+          <w:rFonts w:ascii="Segoe UI" w:hAnsi="Segoe UI" w:cs="Segoe UI"/>
+          <w:color w:val="484848"/>
+          <w:sz w:val="26"/>
+          <w:szCs w:val="26"/>
+        </w:rPr>
+        <w:t>In order to</w:t>
+      </w:r>
+      <w:proofErr w:type="gramEnd"/>
+      <w:r>
+        <w:rPr>
+          <w:rFonts w:ascii="Segoe UI" w:hAnsi="Segoe UI" w:cs="Segoe UI"/>
+          <w:color w:val="484848"/>
+          <w:sz w:val="26"/>
+          <w:szCs w:val="26"/>
+        </w:rPr>
+        <w:t xml:space="preserve"> do this, CSS must select HTML elements, then apply styles to them.</w:t>
       </w:r>
     </w:p>
     <w:p>
@@ -4035,7 +4226,27 @@
           <w:sz w:val="26"/>
           <w:szCs w:val="26"/>
         </w:rPr>
-        <w:t>Multiple selectors can be chained together to select an element. This raises the specificity, but can be necessary.</w:t>
+        <w:t xml:space="preserve">Multiple selectors can be chained together to select an element. This raises the </w:t>
+      </w:r>
+      <w:proofErr w:type="gramStart"/>
+      <w:r>
+        <w:rPr>
+          <w:rFonts w:ascii="Segoe UI" w:hAnsi="Segoe UI" w:cs="Segoe UI"/>
+          <w:color w:val="484848"/>
+          <w:sz w:val="26"/>
+          <w:szCs w:val="26"/>
+        </w:rPr>
+        <w:t>specificity, but</w:t>
+      </w:r>
+      <w:proofErr w:type="gramEnd"/>
+      <w:r>
+        <w:rPr>
+          <w:rFonts w:ascii="Segoe UI" w:hAnsi="Segoe UI" w:cs="Segoe UI"/>
+          <w:color w:val="484848"/>
+          <w:sz w:val="26"/>
+          <w:szCs w:val="26"/>
+        </w:rPr>
+        <w:t xml:space="preserve"> can be necessary.</w:t>
       </w:r>
     </w:p>
     <w:p>
@@ -4062,6 +4273,7 @@
         </w:rPr>
         <w:t xml:space="preserve">Eg: </w:t>
       </w:r>
+      <w:proofErr w:type="gramStart"/>
       <w:r>
         <w:rPr>
           <w:rFonts w:asciiTheme="minorHAnsi" w:hAnsiTheme="minorHAnsi" w:cstheme="minorHAnsi"/>
@@ -4070,7 +4282,18 @@
           <w:szCs w:val="26"/>
           <w:highlight w:val="lightGray"/>
         </w:rPr>
-        <w:t xml:space="preserve">{ .nutrition </w:t>
+        <w:t>{ .nutrition</w:t>
+      </w:r>
+      <w:proofErr w:type="gramEnd"/>
+      <w:r>
+        <w:rPr>
+          <w:rFonts w:asciiTheme="minorHAnsi" w:hAnsiTheme="minorHAnsi" w:cstheme="minorHAnsi"/>
+          <w:color w:val="484848"/>
+          <w:sz w:val="26"/>
+          <w:szCs w:val="26"/>
+          <w:highlight w:val="lightGray"/>
+        </w:rPr>
+        <w:t xml:space="preserve"> </w:t>
       </w:r>
       <w:proofErr w:type="spellStart"/>
       <w:r>
@@ -4139,6 +4362,7 @@
           <w:szCs w:val="26"/>
         </w:rPr>
       </w:pPr>
+      <w:proofErr w:type="gramStart"/>
       <w:r>
         <w:rPr>
           <w:rFonts w:ascii="Segoe UI" w:hAnsi="Segoe UI" w:cs="Segoe UI"/>
@@ -4158,7 +4382,18 @@
           <w:szCs w:val="26"/>
           <w:highlight w:val="lightGray"/>
         </w:rPr>
-        <w:t>ui.nutrition</w:t>
+        <w:t>ui</w:t>
+      </w:r>
+      <w:proofErr w:type="gramEnd"/>
+      <w:r>
+        <w:rPr>
+          <w:rFonts w:ascii="Segoe UI" w:hAnsi="Segoe UI" w:cs="Segoe UI"/>
+          <w:color w:val="484848"/>
+          <w:sz w:val="26"/>
+          <w:szCs w:val="26"/>
+          <w:highlight w:val="lightGray"/>
+        </w:rPr>
+        <w:t>.nutrition</w:t>
       </w:r>
       <w:proofErr w:type="spellEnd"/>
       <w:r>
@@ -4261,6 +4496,7 @@
           <w:szCs w:val="26"/>
         </w:rPr>
       </w:pPr>
+      <w:proofErr w:type="gramStart"/>
       <w:r>
         <w:rPr>
           <w:rFonts w:ascii="Segoe UI" w:hAnsi="Segoe UI" w:cs="Segoe UI"/>
@@ -4279,6 +4515,7 @@
         </w:rPr>
         <w:t>!important</w:t>
       </w:r>
+      <w:proofErr w:type="gramEnd"/>
       <w:r>
         <w:rPr>
           <w:rFonts w:ascii="Segoe UI" w:hAnsi="Segoe UI" w:cs="Segoe UI"/>
@@ -4318,9 +4555,11 @@
       <w:pPr>
         <w:pStyle w:val="Heading2"/>
       </w:pPr>
+      <w:proofErr w:type="gramStart"/>
       <w:r>
         <w:t>Rule-Sets</w:t>
       </w:r>
+      <w:proofErr w:type="gramEnd"/>
     </w:p>
     <w:p>
       <w:pPr>
@@ -4710,8 +4949,19 @@
           <w:sz w:val="26"/>
           <w:szCs w:val="26"/>
         </w:rPr>
-        <w:t>(“location-of-image.png”);</w:t>
-      </w:r>
+        <w:t>(“location-of-image.png”</w:t>
+      </w:r>
+      <w:proofErr w:type="gramStart"/>
+      <w:r>
+        <w:rPr>
+          <w:rFonts w:ascii="Segoe UI" w:hAnsi="Segoe UI" w:cs="Segoe UI"/>
+          <w:color w:val="484848"/>
+          <w:sz w:val="26"/>
+          <w:szCs w:val="26"/>
+        </w:rPr>
+        <w:t>);</w:t>
+      </w:r>
+      <w:proofErr w:type="gramEnd"/>
     </w:p>
     <w:p>
       <w:pPr>
@@ -4835,8 +5085,9 @@
           <w:szCs w:val="26"/>
           <w:shd w:val="clear" w:color="auto" w:fill="FFFFFF"/>
         </w:rPr>
-        <w:t xml:space="preserve"> design spec, which is a standard document you’d expect to receive as a freelance web developer</w:t>
-      </w:r>
+        <w:t xml:space="preserve"> design spec, which is a standard document </w:t>
+      </w:r>
+      <w:proofErr w:type="gramStart"/>
       <w:r>
         <w:rPr>
           <w:color w:val="484848"/>
@@ -4844,6 +5095,25 @@
           <w:szCs w:val="26"/>
           <w:shd w:val="clear" w:color="auto" w:fill="FFFFFF"/>
         </w:rPr>
+        <w:t>you’d</w:t>
+      </w:r>
+      <w:proofErr w:type="gramEnd"/>
+      <w:r>
+        <w:rPr>
+          <w:color w:val="484848"/>
+          <w:sz w:val="26"/>
+          <w:szCs w:val="26"/>
+          <w:shd w:val="clear" w:color="auto" w:fill="FFFFFF"/>
+        </w:rPr>
+        <w:t xml:space="preserve"> expect to receive as a freelance web developer</w:t>
+      </w:r>
+      <w:r>
+        <w:rPr>
+          <w:color w:val="484848"/>
+          <w:sz w:val="26"/>
+          <w:szCs w:val="26"/>
+          <w:shd w:val="clear" w:color="auto" w:fill="FFFFFF"/>
+        </w:rPr>
         <w:t>.</w:t>
       </w:r>
     </w:p>
@@ -5026,7 +5296,15 @@
         </w:numPr>
       </w:pPr>
       <w:r>
-        <w:t>Notations: “./” used to denote the directory of the current file you’re working on.</w:t>
+        <w:t xml:space="preserve">Notations: </w:t>
+      </w:r>
+      <w:proofErr w:type="gramStart"/>
+      <w:r>
+        <w:t>“./</w:t>
+      </w:r>
+      <w:proofErr w:type="gramEnd"/>
+      <w:r>
+        <w:t>” used to denote the directory of the current file you’re working on.</w:t>
       </w:r>
     </w:p>
     <w:p>
@@ -5039,7 +5317,15 @@
       </w:r>
       <w:proofErr w:type="spellEnd"/>
       <w:r>
-        <w:t xml:space="preserve"> For index.html, the folder which contains it is denoted as  “./”</w:t>
+        <w:t xml:space="preserve"> For index.html, the folder which contains it is denoted </w:t>
+      </w:r>
+      <w:proofErr w:type="gramStart"/>
+      <w:r>
+        <w:t>as  “</w:t>
+      </w:r>
+      <w:proofErr w:type="gramEnd"/>
+      <w:r>
+        <w:t>./”</w:t>
       </w:r>
     </w:p>
     <w:p>
@@ -5051,7 +5337,15 @@
         </w:numPr>
       </w:pPr>
       <w:r>
-        <w:t>Notation: “../” used to denote the directory containing the current files directory (if the current is not the root).</w:t>
+        <w:t xml:space="preserve">Notation: </w:t>
+      </w:r>
+      <w:proofErr w:type="gramStart"/>
+      <w:r>
+        <w:t>“..</w:t>
+      </w:r>
+      <w:proofErr w:type="gramEnd"/>
+      <w:r>
+        <w:t>/” used to denote the directory containing the current files directory (if the current is not the root).</w:t>
       </w:r>
     </w:p>
     <w:p>
@@ -5064,7 +5358,15 @@
       </w:r>
       <w:proofErr w:type="spellEnd"/>
       <w:r>
-        <w:t xml:space="preserve"> If path to file is “D:/folder/root/sub-root/file.html”, then “../” denotes: “D:/folder/root/”</w:t>
+        <w:t xml:space="preserve"> If path to file is “D:/folder/root/sub-root/file.html”, then </w:t>
+      </w:r>
+      <w:proofErr w:type="gramStart"/>
+      <w:r>
+        <w:t>“..</w:t>
+      </w:r>
+      <w:proofErr w:type="gramEnd"/>
+      <w:r>
+        <w:t>/” denotes: “D:/folder/root/”</w:t>
       </w:r>
     </w:p>
     <w:p>
@@ -5072,7 +5374,15 @@
         <w:pStyle w:val="ListParagraph"/>
       </w:pPr>
       <w:r>
-        <w:t>And “./” denotes “D:/folder/root/sub-root”</w:t>
+        <w:t xml:space="preserve">And </w:t>
+      </w:r>
+      <w:proofErr w:type="gramStart"/>
+      <w:r>
+        <w:t>“./</w:t>
+      </w:r>
+      <w:proofErr w:type="gramEnd"/>
+      <w:r>
+        <w:t>” denotes “D:/folder/root/sub-root”</w:t>
       </w:r>
     </w:p>
     <w:p>
@@ -5351,7 +5661,27 @@
           <w:sz w:val="26"/>
           <w:szCs w:val="26"/>
         </w:rPr>
-        <w:t> horizontally centers an element inside of its parent content area, if it has a width.</w:t>
+        <w:t xml:space="preserve"> horizontally centers an element inside of its parent content </w:t>
+      </w:r>
+      <w:proofErr w:type="gramStart"/>
+      <w:r>
+        <w:rPr>
+          <w:rFonts w:ascii="Segoe UI" w:hAnsi="Segoe UI" w:cs="Segoe UI"/>
+          <w:color w:val="484848"/>
+          <w:sz w:val="26"/>
+          <w:szCs w:val="26"/>
+        </w:rPr>
+        <w:t>area, if</w:t>
+      </w:r>
+      <w:proofErr w:type="gramEnd"/>
+      <w:r>
+        <w:rPr>
+          <w:rFonts w:ascii="Segoe UI" w:hAnsi="Segoe UI" w:cs="Segoe UI"/>
+          <w:color w:val="484848"/>
+          <w:sz w:val="26"/>
+          <w:szCs w:val="26"/>
+        </w:rPr>
+        <w:t xml:space="preserve"> it has a width.</w:t>
       </w:r>
     </w:p>
     <w:p>
@@ -5933,7 +6263,15 @@
         </w:numPr>
       </w:pPr>
       <w:r>
-        <w:t>In use &lt;class/element/tag name&gt;:hover to make it change during hover, and have 2 properties, eg:</w:t>
+        <w:t>In use &lt;class/element/tag name</w:t>
+      </w:r>
+      <w:proofErr w:type="gramStart"/>
+      <w:r>
+        <w:t>&gt;:hover</w:t>
+      </w:r>
+      <w:proofErr w:type="gramEnd"/>
+      <w:r>
+        <w:t xml:space="preserve"> to make it change during hover, and have 2 properties, eg:</w:t>
       </w:r>
     </w:p>
     <w:p>
@@ -5945,8 +6283,13 @@
         </w:numPr>
       </w:pPr>
       <w:r>
-        <w:t>.class{</w:t>
-      </w:r>
+        <w:t>.</w:t>
+      </w:r>
+      <w:proofErr w:type="gramStart"/>
+      <w:r>
+        <w:t>class{</w:t>
+      </w:r>
+      <w:proofErr w:type="gramEnd"/>
     </w:p>
     <w:p>
       <w:pPr>
@@ -5984,10 +6327,12 @@
         <w:t>.</w:t>
       </w:r>
       <w:proofErr w:type="spellStart"/>
+      <w:proofErr w:type="gramStart"/>
       <w:r>
         <w:t>class:hover</w:t>
       </w:r>
       <w:proofErr w:type="spellEnd"/>
+      <w:proofErr w:type="gramEnd"/>
       <w:r>
         <w:t>{</w:t>
       </w:r>
@@ -6444,7 +6789,27 @@
           <w:sz w:val="26"/>
           <w:szCs w:val="26"/>
         </w:rPr>
-        <w:t> elements take up as little space as possible, and they cannot have manually-adjusted </w:t>
+        <w:t xml:space="preserve"> elements take up as little space as possible, and they cannot have </w:t>
+      </w:r>
+      <w:proofErr w:type="gramStart"/>
+      <w:r>
+        <w:rPr>
+          <w:rFonts w:ascii="Segoe UI" w:hAnsi="Segoe UI" w:cs="Segoe UI"/>
+          <w:color w:val="484848"/>
+          <w:sz w:val="26"/>
+          <w:szCs w:val="26"/>
+        </w:rPr>
+        <w:t>manually-adjusted</w:t>
+      </w:r>
+      <w:proofErr w:type="gramEnd"/>
+      <w:r>
+        <w:rPr>
+          <w:rFonts w:ascii="Segoe UI" w:hAnsi="Segoe UI" w:cs="Segoe UI"/>
+          <w:color w:val="484848"/>
+          <w:sz w:val="26"/>
+          <w:szCs w:val="26"/>
+        </w:rPr>
+        <w:t> </w:t>
       </w:r>
       <w:r>
         <w:rPr>
@@ -6514,7 +6879,27 @@
           <w:sz w:val="26"/>
           <w:szCs w:val="26"/>
         </w:rPr>
-        <w:t> elements take up the width of their container and can have manually-adjusted </w:t>
+        <w:t xml:space="preserve"> elements take up the width of their container and can have </w:t>
+      </w:r>
+      <w:proofErr w:type="gramStart"/>
+      <w:r>
+        <w:rPr>
+          <w:rFonts w:ascii="Segoe UI" w:hAnsi="Segoe UI" w:cs="Segoe UI"/>
+          <w:color w:val="484848"/>
+          <w:sz w:val="26"/>
+          <w:szCs w:val="26"/>
+        </w:rPr>
+        <w:t>manually-adjusted</w:t>
+      </w:r>
+      <w:proofErr w:type="gramEnd"/>
+      <w:r>
+        <w:rPr>
+          <w:rFonts w:ascii="Segoe UI" w:hAnsi="Segoe UI" w:cs="Segoe UI"/>
+          <w:color w:val="484848"/>
+          <w:sz w:val="26"/>
+          <w:szCs w:val="26"/>
+        </w:rPr>
+        <w:t> </w:t>
       </w:r>
       <w:r>
         <w:rPr>
@@ -6611,7 +6996,27 @@
           <w:sz w:val="26"/>
           <w:szCs w:val="26"/>
         </w:rPr>
-        <w:t xml:space="preserve"> Doesn’t start new lines, can flow horizontally with siblings</w:t>
+        <w:t xml:space="preserve"> </w:t>
+      </w:r>
+      <w:proofErr w:type="gramStart"/>
+      <w:r>
+        <w:rPr>
+          <w:rFonts w:ascii="Segoe UI" w:hAnsi="Segoe UI" w:cs="Segoe UI"/>
+          <w:color w:val="484848"/>
+          <w:sz w:val="26"/>
+          <w:szCs w:val="26"/>
+        </w:rPr>
+        <w:t>Doesn’t</w:t>
+      </w:r>
+      <w:proofErr w:type="gramEnd"/>
+      <w:r>
+        <w:rPr>
+          <w:rFonts w:ascii="Segoe UI" w:hAnsi="Segoe UI" w:cs="Segoe UI"/>
+          <w:color w:val="484848"/>
+          <w:sz w:val="26"/>
+          <w:szCs w:val="26"/>
+        </w:rPr>
+        <w:t xml:space="preserve"> start new lines, can flow horizontally with siblings</w:t>
       </w:r>
     </w:p>
     <w:p>
@@ -7290,6 +7695,7 @@
         </w:rPr>
         <w:t xml:space="preserve">: </w:t>
       </w:r>
+      <w:proofErr w:type="gramStart"/>
       <w:r>
         <w:rPr>
           <w:rStyle w:val="cm-number"/>
@@ -7312,6 +7718,7 @@
         </w:rPr>
         <w:t>;</w:t>
       </w:r>
+      <w:proofErr w:type="gramEnd"/>
     </w:p>
     <w:p>
       <w:pPr>
@@ -7350,6 +7757,7 @@
         </w:rPr>
         <w:t xml:space="preserve">: </w:t>
       </w:r>
+      <w:proofErr w:type="gramStart"/>
       <w:r>
         <w:rPr>
           <w:rStyle w:val="cm-number"/>
@@ -7372,6 +7780,7 @@
         </w:rPr>
         <w:t>;</w:t>
       </w:r>
+      <w:proofErr w:type="gramEnd"/>
     </w:p>
     <w:p>
       <w:pPr>
@@ -7410,6 +7819,7 @@
         </w:rPr>
         <w:t xml:space="preserve">: </w:t>
       </w:r>
+      <w:proofErr w:type="gramStart"/>
       <w:r>
         <w:rPr>
           <w:rStyle w:val="cm-atom"/>
@@ -7432,6 +7842,7 @@
         </w:rPr>
         <w:t>;</w:t>
       </w:r>
+      <w:proofErr w:type="gramEnd"/>
     </w:p>
     <w:p>
       <w:pPr>
@@ -7559,6 +7970,7 @@
         </w:rPr>
         <w:t xml:space="preserve">: </w:t>
       </w:r>
+      <w:proofErr w:type="gramStart"/>
       <w:r>
         <w:rPr>
           <w:rStyle w:val="cm-atom"/>
@@ -7581,6 +7993,7 @@
         </w:rPr>
         <w:t>;</w:t>
       </w:r>
+      <w:proofErr w:type="gramEnd"/>
     </w:p>
     <w:p>
       <w:pPr>
@@ -7597,6 +8010,7 @@
           <w:shd w:val="clear" w:color="auto" w:fill="0A0E1D"/>
         </w:rPr>
       </w:pPr>
+      <w:proofErr w:type="gramStart"/>
       <w:r>
         <w:rPr>
           <w:rStyle w:val="cm-property"/>
@@ -7608,6 +8022,7 @@
         </w:rPr>
         <w:t>max-width</w:t>
       </w:r>
+      <w:proofErr w:type="gramEnd"/>
       <w:r>
         <w:rPr>
           <w:rFonts w:ascii="Consolas" w:hAnsi="Consolas"/>
@@ -7679,6 +8094,7 @@
         </w:rPr>
         <w:t xml:space="preserve">: </w:t>
       </w:r>
+      <w:proofErr w:type="gramStart"/>
       <w:r>
         <w:rPr>
           <w:rStyle w:val="cm-atom"/>
@@ -7701,6 +8117,7 @@
         </w:rPr>
         <w:t>;</w:t>
       </w:r>
+      <w:proofErr w:type="gramEnd"/>
     </w:p>
     <w:p>
       <w:pPr>
@@ -7745,6 +8162,7 @@
           <w:highlight w:val="black"/>
         </w:rPr>
       </w:pPr>
+      <w:proofErr w:type="gramStart"/>
       <w:r>
         <w:rPr>
           <w:rStyle w:val="cm-property"/>
@@ -7754,7 +8172,19 @@
           <w:szCs w:val="21"/>
           <w:highlight w:val="black"/>
         </w:rPr>
-        <w:t>max-height: 100%;</w:t>
+        <w:t>max-height</w:t>
+      </w:r>
+      <w:proofErr w:type="gramEnd"/>
+      <w:r>
+        <w:rPr>
+          <w:rStyle w:val="cm-property"/>
+          <w:rFonts w:ascii="Consolas" w:hAnsi="Consolas"/>
+          <w:color w:val="83FFF5"/>
+          <w:sz w:val="21"/>
+          <w:szCs w:val="21"/>
+          <w:highlight w:val="black"/>
+        </w:rPr>
+        <w:t>: 100%;</w:t>
       </w:r>
     </w:p>
     <w:p>
@@ -7897,7 +8327,27 @@
           <w:sz w:val="26"/>
           <w:szCs w:val="26"/>
         </w:rPr>
-        <w:t>When a website responds to the size of the screen it’s viewed on, it’s called a </w:t>
+        <w:t xml:space="preserve">When a website responds to the size of the screen </w:t>
+      </w:r>
+      <w:proofErr w:type="gramStart"/>
+      <w:r>
+        <w:rPr>
+          <w:rFonts w:eastAsia="Times New Roman"/>
+          <w:color w:val="484848"/>
+          <w:sz w:val="26"/>
+          <w:szCs w:val="26"/>
+        </w:rPr>
+        <w:t>it’s</w:t>
+      </w:r>
+      <w:proofErr w:type="gramEnd"/>
+      <w:r>
+        <w:rPr>
+          <w:rFonts w:eastAsia="Times New Roman"/>
+          <w:color w:val="484848"/>
+          <w:sz w:val="26"/>
+          <w:szCs w:val="26"/>
+        </w:rPr>
+        <w:t xml:space="preserve"> viewed on, it’s called a </w:t>
       </w:r>
       <w:r>
         <w:rPr>
@@ -8050,6 +8500,7 @@
           <w:szCs w:val="26"/>
         </w:rPr>
       </w:pPr>
+      <w:proofErr w:type="gramStart"/>
       <w:r>
         <w:rPr>
           <w:rFonts w:eastAsia="Times New Roman"/>
@@ -8069,6 +8520,7 @@
         </w:rPr>
         <w:t>and</w:t>
       </w:r>
+      <w:proofErr w:type="gramEnd"/>
       <w:r>
         <w:rPr>
           <w:rFonts w:eastAsia="Times New Roman"/>
@@ -8127,6 +8579,1574 @@
           <w:szCs w:val="26"/>
         </w:rPr>
         <w:t>The best practice for identifying where media queries should be set is by resizing the browser to determine where the content naturally breaks. Natural breakpoints are found by resizing the browser.</w:t>
+      </w:r>
+    </w:p>
+    <w:p>
+      <w:pPr>
+        <w:pStyle w:val="Heading3"/>
+        <w:rPr>
+          <w:rFonts w:eastAsia="Times New Roman"/>
+        </w:rPr>
+      </w:pPr>
+      <w:r>
+        <w:rPr>
+          <w:rFonts w:eastAsia="Times New Roman"/>
+        </w:rPr>
+        <w:lastRenderedPageBreak/>
+        <w:t>Flexbox</w:t>
+      </w:r>
+    </w:p>
+    <w:p>
+      <w:pPr>
+        <w:numPr>
+          <w:ilvl w:val="0"/>
+          <w:numId w:val="29"/>
+        </w:numPr>
+        <w:shd w:val="clear" w:color="auto" w:fill="FFFFFF"/>
+        <w:spacing w:before="100" w:beforeAutospacing="1" w:after="100" w:afterAutospacing="1" w:line="240" w:lineRule="auto"/>
+        <w:rPr>
+          <w:rFonts w:eastAsia="Times New Roman"/>
+          <w:color w:val="484848"/>
+          <w:sz w:val="26"/>
+          <w:szCs w:val="26"/>
+        </w:rPr>
+      </w:pPr>
+      <w:r>
+        <w:rPr>
+          <w:rFonts w:ascii="Consolas" w:eastAsia="Times New Roman" w:hAnsi="Consolas" w:cs="Courier New"/>
+          <w:color w:val="15141F"/>
+          <w:sz w:val="20"/>
+          <w:szCs w:val="20"/>
+          <w:shd w:val="clear" w:color="auto" w:fill="EAE9ED"/>
+        </w:rPr>
+        <w:t>display: flex</w:t>
+      </w:r>
+      <w:r>
+        <w:rPr>
+          <w:rFonts w:eastAsia="Times New Roman"/>
+          <w:color w:val="484848"/>
+          <w:sz w:val="26"/>
+          <w:szCs w:val="26"/>
+        </w:rPr>
+        <w:t> changes an element to a block-level container with flex items inside of it.</w:t>
+      </w:r>
+    </w:p>
+    <w:p>
+      <w:pPr>
+        <w:numPr>
+          <w:ilvl w:val="0"/>
+          <w:numId w:val="29"/>
+        </w:numPr>
+        <w:shd w:val="clear" w:color="auto" w:fill="FFFFFF"/>
+        <w:spacing w:before="100" w:beforeAutospacing="1" w:after="100" w:afterAutospacing="1" w:line="240" w:lineRule="auto"/>
+        <w:rPr>
+          <w:rFonts w:eastAsia="Times New Roman"/>
+          <w:color w:val="484848"/>
+          <w:sz w:val="26"/>
+          <w:szCs w:val="26"/>
+        </w:rPr>
+      </w:pPr>
+      <w:r>
+        <w:rPr>
+          <w:rFonts w:ascii="Consolas" w:eastAsia="Times New Roman" w:hAnsi="Consolas" w:cs="Courier New"/>
+          <w:color w:val="15141F"/>
+          <w:sz w:val="20"/>
+          <w:szCs w:val="20"/>
+          <w:shd w:val="clear" w:color="auto" w:fill="EAE9ED"/>
+        </w:rPr>
+        <w:t xml:space="preserve">display: </w:t>
+      </w:r>
+      <w:proofErr w:type="gramStart"/>
+      <w:r>
+        <w:rPr>
+          <w:rFonts w:ascii="Consolas" w:eastAsia="Times New Roman" w:hAnsi="Consolas" w:cs="Courier New"/>
+          <w:color w:val="15141F"/>
+          <w:sz w:val="20"/>
+          <w:szCs w:val="20"/>
+          <w:shd w:val="clear" w:color="auto" w:fill="EAE9ED"/>
+        </w:rPr>
+        <w:t>inline-flex</w:t>
+      </w:r>
+      <w:proofErr w:type="gramEnd"/>
+      <w:r>
+        <w:rPr>
+          <w:rFonts w:eastAsia="Times New Roman"/>
+          <w:color w:val="484848"/>
+          <w:sz w:val="26"/>
+          <w:szCs w:val="26"/>
+        </w:rPr>
+        <w:t xml:space="preserve"> allows multiple flex containers to appear </w:t>
+      </w:r>
+      <w:proofErr w:type="spellStart"/>
+      <w:r>
+        <w:rPr>
+          <w:rFonts w:eastAsia="Times New Roman"/>
+          <w:color w:val="484848"/>
+          <w:sz w:val="26"/>
+          <w:szCs w:val="26"/>
+        </w:rPr>
+        <w:t>inline</w:t>
+      </w:r>
+      <w:proofErr w:type="spellEnd"/>
+      <w:r>
+        <w:rPr>
+          <w:rFonts w:eastAsia="Times New Roman"/>
+          <w:color w:val="484848"/>
+          <w:sz w:val="26"/>
+          <w:szCs w:val="26"/>
+        </w:rPr>
+        <w:t xml:space="preserve"> with each other.</w:t>
+      </w:r>
+    </w:p>
+    <w:p>
+      <w:pPr>
+        <w:numPr>
+          <w:ilvl w:val="0"/>
+          <w:numId w:val="29"/>
+        </w:numPr>
+        <w:shd w:val="clear" w:color="auto" w:fill="FFFFFF"/>
+        <w:spacing w:before="100" w:beforeAutospacing="1" w:after="100" w:afterAutospacing="1" w:line="240" w:lineRule="auto"/>
+        <w:rPr>
+          <w:rFonts w:eastAsia="Times New Roman"/>
+          <w:color w:val="484848"/>
+          <w:sz w:val="26"/>
+          <w:szCs w:val="26"/>
+        </w:rPr>
+      </w:pPr>
+      <w:r>
+        <w:rPr>
+          <w:rFonts w:ascii="Consolas" w:eastAsia="Times New Roman" w:hAnsi="Consolas" w:cs="Courier New"/>
+          <w:color w:val="15141F"/>
+          <w:sz w:val="20"/>
+          <w:szCs w:val="20"/>
+          <w:shd w:val="clear" w:color="auto" w:fill="EAE9ED"/>
+        </w:rPr>
+        <w:t>justify-content</w:t>
+      </w:r>
+      <w:r>
+        <w:rPr>
+          <w:rFonts w:eastAsia="Times New Roman"/>
+          <w:color w:val="484848"/>
+          <w:sz w:val="26"/>
+          <w:szCs w:val="26"/>
+        </w:rPr>
+        <w:t> is used to space items along the major axis.</w:t>
+      </w:r>
+    </w:p>
+    <w:p>
+      <w:pPr>
+        <w:numPr>
+          <w:ilvl w:val="0"/>
+          <w:numId w:val="29"/>
+        </w:numPr>
+        <w:shd w:val="clear" w:color="auto" w:fill="FFFFFF"/>
+        <w:spacing w:before="100" w:beforeAutospacing="1" w:after="100" w:afterAutospacing="1" w:line="240" w:lineRule="auto"/>
+        <w:rPr>
+          <w:rFonts w:eastAsia="Times New Roman"/>
+          <w:color w:val="484848"/>
+          <w:sz w:val="26"/>
+          <w:szCs w:val="26"/>
+        </w:rPr>
+      </w:pPr>
+      <w:r>
+        <w:rPr>
+          <w:rFonts w:ascii="Consolas" w:eastAsia="Times New Roman" w:hAnsi="Consolas" w:cs="Courier New"/>
+          <w:color w:val="15141F"/>
+          <w:sz w:val="20"/>
+          <w:szCs w:val="20"/>
+          <w:shd w:val="clear" w:color="auto" w:fill="EAE9ED"/>
+        </w:rPr>
+        <w:t>align-items</w:t>
+      </w:r>
+      <w:r>
+        <w:rPr>
+          <w:rFonts w:eastAsia="Times New Roman"/>
+          <w:color w:val="484848"/>
+          <w:sz w:val="26"/>
+          <w:szCs w:val="26"/>
+        </w:rPr>
+        <w:t> is used to space items along the cross axis.</w:t>
+      </w:r>
+    </w:p>
+    <w:p>
+      <w:pPr>
+        <w:numPr>
+          <w:ilvl w:val="0"/>
+          <w:numId w:val="29"/>
+        </w:numPr>
+        <w:shd w:val="clear" w:color="auto" w:fill="FFFFFF"/>
+        <w:spacing w:before="100" w:beforeAutospacing="1" w:after="100" w:afterAutospacing="1" w:line="240" w:lineRule="auto"/>
+        <w:rPr>
+          <w:rFonts w:eastAsia="Times New Roman"/>
+          <w:color w:val="484848"/>
+          <w:sz w:val="26"/>
+          <w:szCs w:val="26"/>
+        </w:rPr>
+      </w:pPr>
+      <w:r>
+        <w:rPr>
+          <w:rFonts w:ascii="Consolas" w:eastAsia="Times New Roman" w:hAnsi="Consolas" w:cs="Courier New"/>
+          <w:color w:val="15141F"/>
+          <w:sz w:val="20"/>
+          <w:szCs w:val="20"/>
+          <w:shd w:val="clear" w:color="auto" w:fill="EAE9ED"/>
+        </w:rPr>
+        <w:t>flex-grow</w:t>
+      </w:r>
+      <w:r>
+        <w:rPr>
+          <w:rFonts w:eastAsia="Times New Roman"/>
+          <w:color w:val="484848"/>
+          <w:sz w:val="26"/>
+          <w:szCs w:val="26"/>
+        </w:rPr>
+        <w:t> is used to specify how much space (and in what proportions) flex items absorb along the major axis.</w:t>
+      </w:r>
+    </w:p>
+    <w:p>
+      <w:pPr>
+        <w:numPr>
+          <w:ilvl w:val="0"/>
+          <w:numId w:val="29"/>
+        </w:numPr>
+        <w:shd w:val="clear" w:color="auto" w:fill="FFFFFF"/>
+        <w:spacing w:before="100" w:beforeAutospacing="1" w:after="100" w:afterAutospacing="1" w:line="240" w:lineRule="auto"/>
+        <w:rPr>
+          <w:rFonts w:eastAsia="Times New Roman"/>
+          <w:color w:val="484848"/>
+          <w:sz w:val="26"/>
+          <w:szCs w:val="26"/>
+        </w:rPr>
+      </w:pPr>
+      <w:r>
+        <w:rPr>
+          <w:rFonts w:ascii="Consolas" w:eastAsia="Times New Roman" w:hAnsi="Consolas" w:cs="Courier New"/>
+          <w:color w:val="15141F"/>
+          <w:sz w:val="20"/>
+          <w:szCs w:val="20"/>
+          <w:shd w:val="clear" w:color="auto" w:fill="EAE9ED"/>
+        </w:rPr>
+        <w:t>flex-shrink</w:t>
+      </w:r>
+      <w:r>
+        <w:rPr>
+          <w:rFonts w:eastAsia="Times New Roman"/>
+          <w:color w:val="484848"/>
+          <w:sz w:val="26"/>
+          <w:szCs w:val="26"/>
+        </w:rPr>
+        <w:t> is used to specify how much flex items shrink and in what proportions along the major axis.</w:t>
+      </w:r>
+    </w:p>
+    <w:p>
+      <w:pPr>
+        <w:numPr>
+          <w:ilvl w:val="0"/>
+          <w:numId w:val="29"/>
+        </w:numPr>
+        <w:shd w:val="clear" w:color="auto" w:fill="FFFFFF"/>
+        <w:spacing w:before="100" w:beforeAutospacing="1" w:after="100" w:afterAutospacing="1" w:line="240" w:lineRule="auto"/>
+        <w:rPr>
+          <w:rFonts w:eastAsia="Times New Roman"/>
+          <w:color w:val="484848"/>
+          <w:sz w:val="26"/>
+          <w:szCs w:val="26"/>
+        </w:rPr>
+      </w:pPr>
+      <w:r>
+        <w:rPr>
+          <w:rFonts w:ascii="Consolas" w:eastAsia="Times New Roman" w:hAnsi="Consolas" w:cs="Courier New"/>
+          <w:color w:val="15141F"/>
+          <w:sz w:val="20"/>
+          <w:szCs w:val="20"/>
+          <w:shd w:val="clear" w:color="auto" w:fill="EAE9ED"/>
+        </w:rPr>
+        <w:t>flex-basis</w:t>
+      </w:r>
+      <w:r>
+        <w:rPr>
+          <w:rFonts w:eastAsia="Times New Roman"/>
+          <w:color w:val="484848"/>
+          <w:sz w:val="26"/>
+          <w:szCs w:val="26"/>
+        </w:rPr>
+        <w:t> is used to specify the initial size of an element styled with </w:t>
+      </w:r>
+      <w:r>
+        <w:rPr>
+          <w:rFonts w:ascii="Consolas" w:eastAsia="Times New Roman" w:hAnsi="Consolas" w:cs="Courier New"/>
+          <w:color w:val="15141F"/>
+          <w:sz w:val="20"/>
+          <w:szCs w:val="20"/>
+          <w:shd w:val="clear" w:color="auto" w:fill="EAE9ED"/>
+        </w:rPr>
+        <w:t>flex-grow</w:t>
+      </w:r>
+      <w:r>
+        <w:rPr>
+          <w:rFonts w:eastAsia="Times New Roman"/>
+          <w:color w:val="484848"/>
+          <w:sz w:val="26"/>
+          <w:szCs w:val="26"/>
+        </w:rPr>
+        <w:t> and/or </w:t>
+      </w:r>
+      <w:r>
+        <w:rPr>
+          <w:rFonts w:ascii="Consolas" w:eastAsia="Times New Roman" w:hAnsi="Consolas" w:cs="Courier New"/>
+          <w:color w:val="15141F"/>
+          <w:sz w:val="20"/>
+          <w:szCs w:val="20"/>
+          <w:shd w:val="clear" w:color="auto" w:fill="EAE9ED"/>
+        </w:rPr>
+        <w:t>flex-shrink</w:t>
+      </w:r>
+      <w:r>
+        <w:rPr>
+          <w:rFonts w:eastAsia="Times New Roman"/>
+          <w:color w:val="484848"/>
+          <w:sz w:val="26"/>
+          <w:szCs w:val="26"/>
+        </w:rPr>
+        <w:t>.</w:t>
+      </w:r>
+    </w:p>
+    <w:p>
+      <w:pPr>
+        <w:numPr>
+          <w:ilvl w:val="0"/>
+          <w:numId w:val="29"/>
+        </w:numPr>
+        <w:shd w:val="clear" w:color="auto" w:fill="FFFFFF"/>
+        <w:spacing w:before="100" w:beforeAutospacing="1" w:after="100" w:afterAutospacing="1" w:line="240" w:lineRule="auto"/>
+        <w:rPr>
+          <w:rFonts w:eastAsia="Times New Roman"/>
+          <w:color w:val="484848"/>
+          <w:sz w:val="26"/>
+          <w:szCs w:val="26"/>
+        </w:rPr>
+      </w:pPr>
+      <w:r>
+        <w:rPr>
+          <w:rFonts w:ascii="Consolas" w:eastAsia="Times New Roman" w:hAnsi="Consolas" w:cs="Courier New"/>
+          <w:color w:val="15141F"/>
+          <w:sz w:val="20"/>
+          <w:szCs w:val="20"/>
+          <w:shd w:val="clear" w:color="auto" w:fill="EAE9ED"/>
+        </w:rPr>
+        <w:t>flex</w:t>
+      </w:r>
+      <w:r>
+        <w:rPr>
+          <w:rFonts w:eastAsia="Times New Roman"/>
+          <w:color w:val="484848"/>
+          <w:sz w:val="26"/>
+          <w:szCs w:val="26"/>
+        </w:rPr>
+        <w:t> is used to specify </w:t>
+      </w:r>
+      <w:r>
+        <w:rPr>
+          <w:rFonts w:ascii="Consolas" w:eastAsia="Times New Roman" w:hAnsi="Consolas" w:cs="Courier New"/>
+          <w:color w:val="15141F"/>
+          <w:sz w:val="20"/>
+          <w:szCs w:val="20"/>
+          <w:shd w:val="clear" w:color="auto" w:fill="EAE9ED"/>
+        </w:rPr>
+        <w:t>flex-grow</w:t>
+      </w:r>
+      <w:r>
+        <w:rPr>
+          <w:rFonts w:eastAsia="Times New Roman"/>
+          <w:color w:val="484848"/>
+          <w:sz w:val="26"/>
+          <w:szCs w:val="26"/>
+        </w:rPr>
+        <w:t>, </w:t>
+      </w:r>
+      <w:r>
+        <w:rPr>
+          <w:rFonts w:ascii="Consolas" w:eastAsia="Times New Roman" w:hAnsi="Consolas" w:cs="Courier New"/>
+          <w:color w:val="15141F"/>
+          <w:sz w:val="20"/>
+          <w:szCs w:val="20"/>
+          <w:shd w:val="clear" w:color="auto" w:fill="EAE9ED"/>
+        </w:rPr>
+        <w:t>flex-shrink</w:t>
+      </w:r>
+      <w:r>
+        <w:rPr>
+          <w:rFonts w:eastAsia="Times New Roman"/>
+          <w:color w:val="484848"/>
+          <w:sz w:val="26"/>
+          <w:szCs w:val="26"/>
+        </w:rPr>
+        <w:t>, and </w:t>
+      </w:r>
+      <w:r>
+        <w:rPr>
+          <w:rFonts w:ascii="Consolas" w:eastAsia="Times New Roman" w:hAnsi="Consolas" w:cs="Courier New"/>
+          <w:color w:val="15141F"/>
+          <w:sz w:val="20"/>
+          <w:szCs w:val="20"/>
+          <w:shd w:val="clear" w:color="auto" w:fill="EAE9ED"/>
+        </w:rPr>
+        <w:t>flex-basis</w:t>
+      </w:r>
+      <w:r>
+        <w:rPr>
+          <w:rFonts w:eastAsia="Times New Roman"/>
+          <w:color w:val="484848"/>
+          <w:sz w:val="26"/>
+          <w:szCs w:val="26"/>
+        </w:rPr>
+        <w:t> in one declaration.</w:t>
+      </w:r>
+    </w:p>
+    <w:p>
+      <w:pPr>
+        <w:numPr>
+          <w:ilvl w:val="0"/>
+          <w:numId w:val="29"/>
+        </w:numPr>
+        <w:shd w:val="clear" w:color="auto" w:fill="FFFFFF"/>
+        <w:spacing w:before="100" w:beforeAutospacing="1" w:after="100" w:afterAutospacing="1" w:line="240" w:lineRule="auto"/>
+        <w:rPr>
+          <w:rFonts w:eastAsia="Times New Roman"/>
+          <w:color w:val="484848"/>
+          <w:sz w:val="26"/>
+          <w:szCs w:val="26"/>
+        </w:rPr>
+      </w:pPr>
+      <w:r>
+        <w:rPr>
+          <w:rFonts w:ascii="Consolas" w:eastAsia="Times New Roman" w:hAnsi="Consolas" w:cs="Courier New"/>
+          <w:color w:val="15141F"/>
+          <w:sz w:val="20"/>
+          <w:szCs w:val="20"/>
+          <w:shd w:val="clear" w:color="auto" w:fill="EAE9ED"/>
+        </w:rPr>
+        <w:t>flex-wrap</w:t>
+      </w:r>
+      <w:r>
+        <w:rPr>
+          <w:rFonts w:eastAsia="Times New Roman"/>
+          <w:color w:val="484848"/>
+          <w:sz w:val="26"/>
+          <w:szCs w:val="26"/>
+        </w:rPr>
+        <w:t> specifies that elements should shift along the cross axis if the flex container is not large enough.</w:t>
+      </w:r>
+    </w:p>
+    <w:p>
+      <w:pPr>
+        <w:numPr>
+          <w:ilvl w:val="0"/>
+          <w:numId w:val="29"/>
+        </w:numPr>
+        <w:shd w:val="clear" w:color="auto" w:fill="FFFFFF"/>
+        <w:spacing w:before="100" w:beforeAutospacing="1" w:after="100" w:afterAutospacing="1" w:line="240" w:lineRule="auto"/>
+        <w:rPr>
+          <w:rFonts w:eastAsia="Times New Roman"/>
+          <w:color w:val="484848"/>
+          <w:sz w:val="26"/>
+          <w:szCs w:val="26"/>
+        </w:rPr>
+      </w:pPr>
+      <w:r>
+        <w:rPr>
+          <w:rFonts w:ascii="Consolas" w:eastAsia="Times New Roman" w:hAnsi="Consolas" w:cs="Courier New"/>
+          <w:color w:val="15141F"/>
+          <w:sz w:val="20"/>
+          <w:szCs w:val="20"/>
+          <w:shd w:val="clear" w:color="auto" w:fill="EAE9ED"/>
+        </w:rPr>
+        <w:t>align-content</w:t>
+      </w:r>
+      <w:r>
+        <w:rPr>
+          <w:rFonts w:eastAsia="Times New Roman"/>
+          <w:color w:val="484848"/>
+          <w:sz w:val="26"/>
+          <w:szCs w:val="26"/>
+        </w:rPr>
+        <w:t> is used to space rows along the cross axis.</w:t>
+      </w:r>
+    </w:p>
+    <w:p>
+      <w:pPr>
+        <w:numPr>
+          <w:ilvl w:val="0"/>
+          <w:numId w:val="29"/>
+        </w:numPr>
+        <w:shd w:val="clear" w:color="auto" w:fill="FFFFFF"/>
+        <w:spacing w:before="100" w:beforeAutospacing="1" w:after="100" w:afterAutospacing="1" w:line="240" w:lineRule="auto"/>
+        <w:rPr>
+          <w:rFonts w:eastAsia="Times New Roman"/>
+          <w:color w:val="484848"/>
+          <w:sz w:val="26"/>
+          <w:szCs w:val="26"/>
+        </w:rPr>
+      </w:pPr>
+      <w:r>
+        <w:rPr>
+          <w:rFonts w:ascii="Consolas" w:eastAsia="Times New Roman" w:hAnsi="Consolas" w:cs="Courier New"/>
+          <w:color w:val="15141F"/>
+          <w:sz w:val="20"/>
+          <w:szCs w:val="20"/>
+          <w:shd w:val="clear" w:color="auto" w:fill="EAE9ED"/>
+        </w:rPr>
+        <w:t>flex-direction</w:t>
+      </w:r>
+      <w:r>
+        <w:rPr>
+          <w:rFonts w:eastAsia="Times New Roman"/>
+          <w:color w:val="484848"/>
+          <w:sz w:val="26"/>
+          <w:szCs w:val="26"/>
+        </w:rPr>
+        <w:t> is used to specify the major and cross axes.</w:t>
+      </w:r>
+    </w:p>
+    <w:p>
+      <w:pPr>
+        <w:numPr>
+          <w:ilvl w:val="0"/>
+          <w:numId w:val="29"/>
+        </w:numPr>
+        <w:shd w:val="clear" w:color="auto" w:fill="FFFFFF"/>
+        <w:spacing w:before="100" w:beforeAutospacing="1" w:after="100" w:afterAutospacing="1" w:line="240" w:lineRule="auto"/>
+        <w:rPr>
+          <w:rFonts w:eastAsia="Times New Roman"/>
+          <w:color w:val="484848"/>
+          <w:sz w:val="26"/>
+          <w:szCs w:val="26"/>
+        </w:rPr>
+      </w:pPr>
+      <w:r>
+        <w:rPr>
+          <w:rFonts w:ascii="Consolas" w:eastAsia="Times New Roman" w:hAnsi="Consolas" w:cs="Courier New"/>
+          <w:color w:val="15141F"/>
+          <w:sz w:val="20"/>
+          <w:szCs w:val="20"/>
+          <w:shd w:val="clear" w:color="auto" w:fill="EAE9ED"/>
+        </w:rPr>
+        <w:t>flex-flow</w:t>
+      </w:r>
+      <w:r>
+        <w:rPr>
+          <w:rFonts w:eastAsia="Times New Roman"/>
+          <w:color w:val="484848"/>
+          <w:sz w:val="26"/>
+          <w:szCs w:val="26"/>
+        </w:rPr>
+        <w:t> is used to specify </w:t>
+      </w:r>
+      <w:r>
+        <w:rPr>
+          <w:rFonts w:ascii="Consolas" w:eastAsia="Times New Roman" w:hAnsi="Consolas" w:cs="Courier New"/>
+          <w:color w:val="15141F"/>
+          <w:sz w:val="20"/>
+          <w:szCs w:val="20"/>
+          <w:shd w:val="clear" w:color="auto" w:fill="EAE9ED"/>
+        </w:rPr>
+        <w:t>flex-wrap</w:t>
+      </w:r>
+      <w:r>
+        <w:rPr>
+          <w:rFonts w:eastAsia="Times New Roman"/>
+          <w:color w:val="484848"/>
+          <w:sz w:val="26"/>
+          <w:szCs w:val="26"/>
+        </w:rPr>
+        <w:t> and </w:t>
+      </w:r>
+      <w:r>
+        <w:rPr>
+          <w:rFonts w:ascii="Consolas" w:eastAsia="Times New Roman" w:hAnsi="Consolas" w:cs="Courier New"/>
+          <w:color w:val="15141F"/>
+          <w:sz w:val="20"/>
+          <w:szCs w:val="20"/>
+          <w:shd w:val="clear" w:color="auto" w:fill="EAE9ED"/>
+        </w:rPr>
+        <w:t>flex-direction</w:t>
+      </w:r>
+      <w:r>
+        <w:rPr>
+          <w:rFonts w:eastAsia="Times New Roman"/>
+          <w:color w:val="484848"/>
+          <w:sz w:val="26"/>
+          <w:szCs w:val="26"/>
+        </w:rPr>
+        <w:t> in one declaration.</w:t>
+      </w:r>
+    </w:p>
+    <w:p>
+      <w:pPr>
+        <w:numPr>
+          <w:ilvl w:val="0"/>
+          <w:numId w:val="29"/>
+        </w:numPr>
+        <w:shd w:val="clear" w:color="auto" w:fill="FFFFFF"/>
+        <w:spacing w:before="100" w:beforeAutospacing="1" w:after="100" w:afterAutospacing="1" w:line="240" w:lineRule="auto"/>
+        <w:rPr>
+          <w:rFonts w:eastAsia="Times New Roman"/>
+          <w:color w:val="484848"/>
+          <w:sz w:val="26"/>
+          <w:szCs w:val="26"/>
+        </w:rPr>
+      </w:pPr>
+      <w:r>
+        <w:rPr>
+          <w:rFonts w:eastAsia="Times New Roman"/>
+          <w:color w:val="484848"/>
+          <w:sz w:val="26"/>
+          <w:szCs w:val="26"/>
+        </w:rPr>
+        <w:t>Flex containers can be nested inside of each other by declaring </w:t>
+      </w:r>
+      <w:r>
+        <w:rPr>
+          <w:rFonts w:ascii="Consolas" w:eastAsia="Times New Roman" w:hAnsi="Consolas" w:cs="Courier New"/>
+          <w:color w:val="15141F"/>
+          <w:sz w:val="20"/>
+          <w:szCs w:val="20"/>
+          <w:shd w:val="clear" w:color="auto" w:fill="EAE9ED"/>
+        </w:rPr>
+        <w:t>display: flex</w:t>
+      </w:r>
+      <w:r>
+        <w:rPr>
+          <w:rFonts w:eastAsia="Times New Roman"/>
+          <w:color w:val="484848"/>
+          <w:sz w:val="26"/>
+          <w:szCs w:val="26"/>
+        </w:rPr>
+        <w:t> or </w:t>
+      </w:r>
+      <w:r>
+        <w:rPr>
+          <w:rFonts w:ascii="Consolas" w:eastAsia="Times New Roman" w:hAnsi="Consolas" w:cs="Courier New"/>
+          <w:color w:val="15141F"/>
+          <w:sz w:val="20"/>
+          <w:szCs w:val="20"/>
+          <w:shd w:val="clear" w:color="auto" w:fill="EAE9ED"/>
+        </w:rPr>
+        <w:t xml:space="preserve">display: </w:t>
+      </w:r>
+      <w:proofErr w:type="gramStart"/>
+      <w:r>
+        <w:rPr>
+          <w:rFonts w:ascii="Consolas" w:eastAsia="Times New Roman" w:hAnsi="Consolas" w:cs="Courier New"/>
+          <w:color w:val="15141F"/>
+          <w:sz w:val="20"/>
+          <w:szCs w:val="20"/>
+          <w:shd w:val="clear" w:color="auto" w:fill="EAE9ED"/>
+        </w:rPr>
+        <w:t>inline-flex</w:t>
+      </w:r>
+      <w:proofErr w:type="gramEnd"/>
+      <w:r>
+        <w:rPr>
+          <w:rFonts w:eastAsia="Times New Roman"/>
+          <w:color w:val="484848"/>
+          <w:sz w:val="26"/>
+          <w:szCs w:val="26"/>
+        </w:rPr>
+        <w:t> for children of flex containers.</w:t>
+      </w:r>
+    </w:p>
+    <w:p/>
+    <w:p>
+      <w:pPr>
+        <w:pStyle w:val="p1qg33igem5pagn4kpmirjw"/>
+        <w:numPr>
+          <w:ilvl w:val="1"/>
+          <w:numId w:val="24"/>
+        </w:numPr>
+        <w:shd w:val="clear" w:color="auto" w:fill="FFFFFF"/>
+        <w:spacing w:before="0" w:beforeAutospacing="0"/>
+        <w:rPr>
+          <w:rFonts w:ascii="Segoe UI" w:hAnsi="Segoe UI" w:cs="Segoe UI"/>
+          <w:color w:val="484848"/>
+          <w:sz w:val="26"/>
+          <w:szCs w:val="26"/>
+        </w:rPr>
+      </w:pPr>
+      <w:r>
+        <w:rPr>
+          <w:rFonts w:ascii="Segoe UI" w:hAnsi="Segoe UI" w:cs="Segoe UI"/>
+          <w:color w:val="484848"/>
+          <w:sz w:val="26"/>
+          <w:szCs w:val="26"/>
+        </w:rPr>
+        <w:t>There are five values for the </w:t>
+      </w:r>
+      <w:r>
+        <w:rPr>
+          <w:rFonts w:ascii="Consolas" w:hAnsi="Consolas" w:cs="Courier New"/>
+          <w:color w:val="15141F"/>
+          <w:sz w:val="20"/>
+          <w:szCs w:val="20"/>
+          <w:shd w:val="clear" w:color="auto" w:fill="EAE9ED"/>
+        </w:rPr>
+        <w:t>justify-content</w:t>
+      </w:r>
+      <w:r>
+        <w:rPr>
+          <w:rFonts w:ascii="Segoe UI" w:hAnsi="Segoe UI" w:cs="Segoe UI"/>
+          <w:color w:val="484848"/>
+          <w:sz w:val="26"/>
+          <w:szCs w:val="26"/>
+        </w:rPr>
+        <w:t> property:</w:t>
+      </w:r>
+    </w:p>
+    <w:p>
+      <w:pPr>
+        <w:numPr>
+          <w:ilvl w:val="0"/>
+          <w:numId w:val="25"/>
+        </w:numPr>
+        <w:shd w:val="clear" w:color="auto" w:fill="FFFFFF"/>
+        <w:spacing w:before="100" w:beforeAutospacing="1" w:after="100" w:afterAutospacing="1" w:line="240" w:lineRule="auto"/>
+        <w:rPr>
+          <w:rFonts w:eastAsia="Times New Roman"/>
+          <w:color w:val="484848"/>
+          <w:sz w:val="26"/>
+          <w:szCs w:val="26"/>
+        </w:rPr>
+      </w:pPr>
+      <w:r>
+        <w:rPr>
+          <w:rFonts w:ascii="Consolas" w:eastAsia="Times New Roman" w:hAnsi="Consolas" w:cs="Courier New"/>
+          <w:color w:val="15141F"/>
+          <w:sz w:val="20"/>
+          <w:szCs w:val="20"/>
+          <w:shd w:val="clear" w:color="auto" w:fill="EAE9ED"/>
+        </w:rPr>
+        <w:t>flex-start</w:t>
+      </w:r>
+      <w:r>
+        <w:rPr>
+          <w:rFonts w:eastAsia="Times New Roman"/>
+          <w:color w:val="484848"/>
+          <w:sz w:val="26"/>
+          <w:szCs w:val="26"/>
+        </w:rPr>
+        <w:t> — all items will be positioned in order starting, from the left of the parent container, with no extra space between or before them.</w:t>
+      </w:r>
+    </w:p>
+    <w:p>
+      <w:pPr>
+        <w:numPr>
+          <w:ilvl w:val="0"/>
+          <w:numId w:val="25"/>
+        </w:numPr>
+        <w:shd w:val="clear" w:color="auto" w:fill="FFFFFF"/>
+        <w:spacing w:before="100" w:beforeAutospacing="1" w:after="100" w:afterAutospacing="1" w:line="240" w:lineRule="auto"/>
+        <w:rPr>
+          <w:rFonts w:eastAsia="Times New Roman"/>
+          <w:color w:val="484848"/>
+          <w:sz w:val="26"/>
+          <w:szCs w:val="26"/>
+        </w:rPr>
+      </w:pPr>
+      <w:r>
+        <w:rPr>
+          <w:rFonts w:ascii="Consolas" w:eastAsia="Times New Roman" w:hAnsi="Consolas" w:cs="Courier New"/>
+          <w:color w:val="15141F"/>
+          <w:sz w:val="20"/>
+          <w:szCs w:val="20"/>
+          <w:shd w:val="clear" w:color="auto" w:fill="EAE9ED"/>
+        </w:rPr>
+        <w:t>flex-end</w:t>
+      </w:r>
+      <w:r>
+        <w:rPr>
+          <w:rFonts w:eastAsia="Times New Roman"/>
+          <w:color w:val="484848"/>
+          <w:sz w:val="26"/>
+          <w:szCs w:val="26"/>
+        </w:rPr>
+        <w:t> — all items will be positioned in order, with the last item starting on the right side of the parent container, with no extra space between or after them.</w:t>
+      </w:r>
+    </w:p>
+    <w:p>
+      <w:pPr>
+        <w:numPr>
+          <w:ilvl w:val="0"/>
+          <w:numId w:val="25"/>
+        </w:numPr>
+        <w:shd w:val="clear" w:color="auto" w:fill="FFFFFF"/>
+        <w:spacing w:before="100" w:beforeAutospacing="1" w:after="100" w:afterAutospacing="1" w:line="240" w:lineRule="auto"/>
+        <w:rPr>
+          <w:rFonts w:eastAsia="Times New Roman"/>
+          <w:color w:val="484848"/>
+          <w:sz w:val="26"/>
+          <w:szCs w:val="26"/>
+        </w:rPr>
+      </w:pPr>
+      <w:r>
+        <w:rPr>
+          <w:rFonts w:ascii="Consolas" w:eastAsia="Times New Roman" w:hAnsi="Consolas" w:cs="Courier New"/>
+          <w:color w:val="15141F"/>
+          <w:sz w:val="20"/>
+          <w:szCs w:val="20"/>
+          <w:shd w:val="clear" w:color="auto" w:fill="EAE9ED"/>
+        </w:rPr>
+        <w:t>center</w:t>
+      </w:r>
+      <w:r>
+        <w:rPr>
+          <w:rFonts w:eastAsia="Times New Roman"/>
+          <w:color w:val="484848"/>
+          <w:sz w:val="26"/>
+          <w:szCs w:val="26"/>
+        </w:rPr>
+        <w:t> — all items will be positioned in order, in the center of the parent container with no extra space before, between, or after them.</w:t>
+      </w:r>
+    </w:p>
+    <w:p>
+      <w:pPr>
+        <w:numPr>
+          <w:ilvl w:val="0"/>
+          <w:numId w:val="25"/>
+        </w:numPr>
+        <w:shd w:val="clear" w:color="auto" w:fill="FFFFFF"/>
+        <w:spacing w:before="100" w:beforeAutospacing="1" w:after="100" w:afterAutospacing="1" w:line="240" w:lineRule="auto"/>
+        <w:rPr>
+          <w:rFonts w:eastAsia="Times New Roman"/>
+          <w:color w:val="484848"/>
+          <w:sz w:val="26"/>
+          <w:szCs w:val="26"/>
+        </w:rPr>
+      </w:pPr>
+      <w:r>
+        <w:rPr>
+          <w:rFonts w:ascii="Consolas" w:eastAsia="Times New Roman" w:hAnsi="Consolas" w:cs="Courier New"/>
+          <w:color w:val="15141F"/>
+          <w:sz w:val="20"/>
+          <w:szCs w:val="20"/>
+          <w:shd w:val="clear" w:color="auto" w:fill="EAE9ED"/>
+        </w:rPr>
+        <w:t>space-around</w:t>
+      </w:r>
+      <w:r>
+        <w:rPr>
+          <w:rFonts w:eastAsia="Times New Roman"/>
+          <w:color w:val="484848"/>
+          <w:sz w:val="26"/>
+          <w:szCs w:val="26"/>
+        </w:rPr>
+        <w:t> — items will be positioned with equal space before and after each item, resulting in double the space between elements.</w:t>
+      </w:r>
+    </w:p>
+    <w:p>
+      <w:pPr>
+        <w:numPr>
+          <w:ilvl w:val="0"/>
+          <w:numId w:val="25"/>
+        </w:numPr>
+        <w:shd w:val="clear" w:color="auto" w:fill="FFFFFF"/>
+        <w:spacing w:before="100" w:beforeAutospacing="1" w:after="100" w:afterAutospacing="1" w:line="240" w:lineRule="auto"/>
+        <w:rPr>
+          <w:rFonts w:eastAsia="Times New Roman"/>
+          <w:color w:val="484848"/>
+          <w:sz w:val="26"/>
+          <w:szCs w:val="26"/>
+        </w:rPr>
+      </w:pPr>
+      <w:r>
+        <w:rPr>
+          <w:rFonts w:ascii="Consolas" w:eastAsia="Times New Roman" w:hAnsi="Consolas" w:cs="Courier New"/>
+          <w:color w:val="15141F"/>
+          <w:sz w:val="20"/>
+          <w:szCs w:val="20"/>
+          <w:shd w:val="clear" w:color="auto" w:fill="EAE9ED"/>
+        </w:rPr>
+        <w:t>space-between</w:t>
+      </w:r>
+      <w:r>
+        <w:rPr>
+          <w:rFonts w:eastAsia="Times New Roman"/>
+          <w:color w:val="484848"/>
+          <w:sz w:val="26"/>
+          <w:szCs w:val="26"/>
+        </w:rPr>
+        <w:t> — items will be positioned with equal space between them, but no extra space before the first or after the last elements.</w:t>
+      </w:r>
+    </w:p>
+    <w:p>
+      <w:pPr>
+        <w:pStyle w:val="ListParagraph"/>
+        <w:numPr>
+          <w:ilvl w:val="1"/>
+          <w:numId w:val="24"/>
+        </w:numPr>
+        <w:shd w:val="clear" w:color="auto" w:fill="FFFFFF"/>
+        <w:spacing w:after="100" w:afterAutospacing="1" w:line="240" w:lineRule="auto"/>
+        <w:rPr>
+          <w:rFonts w:eastAsia="Times New Roman"/>
+          <w:color w:val="484848"/>
+          <w:sz w:val="26"/>
+          <w:szCs w:val="26"/>
+        </w:rPr>
+      </w:pPr>
+      <w:r>
+        <w:rPr>
+          <w:rFonts w:eastAsia="Times New Roman"/>
+          <w:color w:val="484848"/>
+          <w:sz w:val="26"/>
+          <w:szCs w:val="26"/>
+        </w:rPr>
+        <w:t>There are five values we can use for the </w:t>
+      </w:r>
+      <w:r>
+        <w:rPr>
+          <w:rFonts w:ascii="Consolas" w:eastAsia="Times New Roman" w:hAnsi="Consolas" w:cs="Courier New"/>
+          <w:color w:val="15141F"/>
+          <w:sz w:val="20"/>
+          <w:szCs w:val="20"/>
+          <w:shd w:val="clear" w:color="auto" w:fill="EAE9ED"/>
+        </w:rPr>
+        <w:t>align-items</w:t>
+      </w:r>
+      <w:r>
+        <w:rPr>
+          <w:rFonts w:eastAsia="Times New Roman"/>
+          <w:color w:val="484848"/>
+          <w:sz w:val="26"/>
+          <w:szCs w:val="26"/>
+        </w:rPr>
+        <w:t> property:</w:t>
+      </w:r>
+    </w:p>
+    <w:p>
+      <w:pPr>
+        <w:numPr>
+          <w:ilvl w:val="0"/>
+          <w:numId w:val="26"/>
+        </w:numPr>
+        <w:shd w:val="clear" w:color="auto" w:fill="FFFFFF"/>
+        <w:tabs>
+          <w:tab w:val="num" w:pos="1080"/>
+        </w:tabs>
+        <w:spacing w:before="100" w:beforeAutospacing="1" w:after="100" w:afterAutospacing="1" w:line="240" w:lineRule="auto"/>
+        <w:ind w:left="720"/>
+        <w:rPr>
+          <w:rFonts w:eastAsia="Times New Roman"/>
+          <w:color w:val="484848"/>
+          <w:sz w:val="26"/>
+          <w:szCs w:val="26"/>
+        </w:rPr>
+      </w:pPr>
+      <w:r>
+        <w:rPr>
+          <w:rFonts w:ascii="Consolas" w:eastAsia="Times New Roman" w:hAnsi="Consolas" w:cs="Courier New"/>
+          <w:color w:val="15141F"/>
+          <w:sz w:val="20"/>
+          <w:szCs w:val="20"/>
+          <w:shd w:val="clear" w:color="auto" w:fill="EAE9ED"/>
+        </w:rPr>
+        <w:t>flex-start</w:t>
+      </w:r>
+      <w:r>
+        <w:rPr>
+          <w:rFonts w:eastAsia="Times New Roman"/>
+          <w:color w:val="484848"/>
+          <w:sz w:val="26"/>
+          <w:szCs w:val="26"/>
+        </w:rPr>
+        <w:t> — all elements will be positioned at the top of the parent container.</w:t>
+      </w:r>
+    </w:p>
+    <w:p>
+      <w:pPr>
+        <w:numPr>
+          <w:ilvl w:val="0"/>
+          <w:numId w:val="26"/>
+        </w:numPr>
+        <w:shd w:val="clear" w:color="auto" w:fill="FFFFFF"/>
+        <w:tabs>
+          <w:tab w:val="num" w:pos="1080"/>
+        </w:tabs>
+        <w:spacing w:before="100" w:beforeAutospacing="1" w:after="100" w:afterAutospacing="1" w:line="240" w:lineRule="auto"/>
+        <w:ind w:left="720"/>
+        <w:rPr>
+          <w:rFonts w:eastAsia="Times New Roman"/>
+          <w:color w:val="484848"/>
+          <w:sz w:val="26"/>
+          <w:szCs w:val="26"/>
+        </w:rPr>
+      </w:pPr>
+      <w:r>
+        <w:rPr>
+          <w:rFonts w:ascii="Consolas" w:eastAsia="Times New Roman" w:hAnsi="Consolas" w:cs="Courier New"/>
+          <w:color w:val="15141F"/>
+          <w:sz w:val="20"/>
+          <w:szCs w:val="20"/>
+          <w:shd w:val="clear" w:color="auto" w:fill="EAE9ED"/>
+        </w:rPr>
+        <w:t>flex-end</w:t>
+      </w:r>
+      <w:r>
+        <w:rPr>
+          <w:rFonts w:eastAsia="Times New Roman"/>
+          <w:color w:val="484848"/>
+          <w:sz w:val="26"/>
+          <w:szCs w:val="26"/>
+        </w:rPr>
+        <w:t> — all elements will be positioned at the bottom of the parent container.</w:t>
+      </w:r>
+    </w:p>
+    <w:p>
+      <w:pPr>
+        <w:numPr>
+          <w:ilvl w:val="0"/>
+          <w:numId w:val="26"/>
+        </w:numPr>
+        <w:shd w:val="clear" w:color="auto" w:fill="FFFFFF"/>
+        <w:tabs>
+          <w:tab w:val="num" w:pos="1080"/>
+        </w:tabs>
+        <w:spacing w:before="100" w:beforeAutospacing="1" w:after="100" w:afterAutospacing="1" w:line="240" w:lineRule="auto"/>
+        <w:ind w:left="720"/>
+        <w:rPr>
+          <w:rFonts w:eastAsia="Times New Roman"/>
+          <w:color w:val="484848"/>
+          <w:sz w:val="26"/>
+          <w:szCs w:val="26"/>
+        </w:rPr>
+      </w:pPr>
+      <w:r>
+        <w:rPr>
+          <w:rFonts w:ascii="Consolas" w:eastAsia="Times New Roman" w:hAnsi="Consolas" w:cs="Courier New"/>
+          <w:color w:val="15141F"/>
+          <w:sz w:val="20"/>
+          <w:szCs w:val="20"/>
+          <w:shd w:val="clear" w:color="auto" w:fill="EAE9ED"/>
+        </w:rPr>
+        <w:t>center</w:t>
+      </w:r>
+      <w:r>
+        <w:rPr>
+          <w:rFonts w:eastAsia="Times New Roman"/>
+          <w:color w:val="484848"/>
+          <w:sz w:val="26"/>
+          <w:szCs w:val="26"/>
+        </w:rPr>
+        <w:t> — the center of all elements will be positioned halfway between the top and bottom of the parent container.</w:t>
+      </w:r>
+    </w:p>
+    <w:p>
+      <w:pPr>
+        <w:numPr>
+          <w:ilvl w:val="0"/>
+          <w:numId w:val="26"/>
+        </w:numPr>
+        <w:shd w:val="clear" w:color="auto" w:fill="FFFFFF"/>
+        <w:tabs>
+          <w:tab w:val="num" w:pos="1080"/>
+        </w:tabs>
+        <w:spacing w:before="100" w:beforeAutospacing="1" w:after="100" w:afterAutospacing="1" w:line="240" w:lineRule="auto"/>
+        <w:ind w:left="720"/>
+        <w:rPr>
+          <w:rFonts w:eastAsia="Times New Roman"/>
+          <w:color w:val="484848"/>
+          <w:sz w:val="26"/>
+          <w:szCs w:val="26"/>
+        </w:rPr>
+      </w:pPr>
+      <w:r>
+        <w:rPr>
+          <w:rFonts w:ascii="Consolas" w:eastAsia="Times New Roman" w:hAnsi="Consolas" w:cs="Courier New"/>
+          <w:color w:val="15141F"/>
+          <w:sz w:val="20"/>
+          <w:szCs w:val="20"/>
+          <w:shd w:val="clear" w:color="auto" w:fill="EAE9ED"/>
+        </w:rPr>
+        <w:t>baseline</w:t>
+      </w:r>
+      <w:r>
+        <w:rPr>
+          <w:rFonts w:eastAsia="Times New Roman"/>
+          <w:color w:val="484848"/>
+          <w:sz w:val="26"/>
+          <w:szCs w:val="26"/>
+        </w:rPr>
+        <w:t> — the bottom of the content of all items will be aligned with each other.</w:t>
+      </w:r>
+    </w:p>
+    <w:p>
+      <w:pPr>
+        <w:numPr>
+          <w:ilvl w:val="0"/>
+          <w:numId w:val="26"/>
+        </w:numPr>
+        <w:shd w:val="clear" w:color="auto" w:fill="FFFFFF"/>
+        <w:tabs>
+          <w:tab w:val="num" w:pos="1080"/>
+        </w:tabs>
+        <w:spacing w:before="100" w:beforeAutospacing="1" w:after="100" w:afterAutospacing="1" w:line="240" w:lineRule="auto"/>
+        <w:ind w:left="720"/>
+        <w:rPr>
+          <w:rFonts w:eastAsia="Times New Roman"/>
+          <w:color w:val="484848"/>
+          <w:sz w:val="26"/>
+          <w:szCs w:val="26"/>
+        </w:rPr>
+      </w:pPr>
+      <w:r>
+        <w:rPr>
+          <w:rFonts w:ascii="Consolas" w:eastAsia="Times New Roman" w:hAnsi="Consolas" w:cs="Courier New"/>
+          <w:color w:val="15141F"/>
+          <w:sz w:val="20"/>
+          <w:szCs w:val="20"/>
+          <w:shd w:val="clear" w:color="auto" w:fill="EAE9ED"/>
+        </w:rPr>
+        <w:lastRenderedPageBreak/>
+        <w:t>stretch</w:t>
+      </w:r>
+      <w:r>
+        <w:rPr>
+          <w:rFonts w:eastAsia="Times New Roman"/>
+          <w:color w:val="484848"/>
+          <w:sz w:val="26"/>
+          <w:szCs w:val="26"/>
+        </w:rPr>
+        <w:t> — if possible, the items will stretch from top to bottom of the container (this is the default value; elements with a specified height will not stretch; elements with a minimum height or no height specified will stretch).</w:t>
+      </w:r>
+    </w:p>
+    <w:p>
+      <w:pPr>
+        <w:pStyle w:val="ListParagraph"/>
+        <w:numPr>
+          <w:ilvl w:val="1"/>
+          <w:numId w:val="24"/>
+        </w:numPr>
+        <w:shd w:val="clear" w:color="auto" w:fill="FFFFFF"/>
+        <w:spacing w:after="100" w:afterAutospacing="1" w:line="240" w:lineRule="auto"/>
+        <w:rPr>
+          <w:rFonts w:eastAsia="Times New Roman"/>
+          <w:color w:val="484848"/>
+          <w:sz w:val="26"/>
+          <w:szCs w:val="26"/>
+        </w:rPr>
+      </w:pPr>
+      <w:r>
+        <w:rPr>
+          <w:rFonts w:ascii="Consolas" w:eastAsia="Times New Roman" w:hAnsi="Consolas" w:cs="Courier New"/>
+          <w:color w:val="15141F"/>
+          <w:sz w:val="20"/>
+          <w:szCs w:val="20"/>
+          <w:shd w:val="clear" w:color="auto" w:fill="EAE9ED"/>
+        </w:rPr>
+        <w:t>align-content</w:t>
+      </w:r>
+      <w:r>
+        <w:rPr>
+          <w:rFonts w:eastAsia="Times New Roman"/>
+          <w:color w:val="484848"/>
+          <w:sz w:val="26"/>
+          <w:szCs w:val="26"/>
+        </w:rPr>
+        <w:t> accepts six values:</w:t>
+      </w:r>
+    </w:p>
+    <w:p>
+      <w:pPr>
+        <w:numPr>
+          <w:ilvl w:val="0"/>
+          <w:numId w:val="27"/>
+        </w:numPr>
+        <w:shd w:val="clear" w:color="auto" w:fill="FFFFFF"/>
+        <w:spacing w:before="100" w:beforeAutospacing="1" w:after="100" w:afterAutospacing="1" w:line="240" w:lineRule="auto"/>
+        <w:rPr>
+          <w:rFonts w:eastAsia="Times New Roman"/>
+          <w:color w:val="484848"/>
+          <w:sz w:val="26"/>
+          <w:szCs w:val="26"/>
+        </w:rPr>
+      </w:pPr>
+      <w:r>
+        <w:rPr>
+          <w:rFonts w:ascii="Consolas" w:eastAsia="Times New Roman" w:hAnsi="Consolas" w:cs="Courier New"/>
+          <w:color w:val="15141F"/>
+          <w:sz w:val="20"/>
+          <w:szCs w:val="20"/>
+          <w:shd w:val="clear" w:color="auto" w:fill="EAE9ED"/>
+        </w:rPr>
+        <w:t>flex-start</w:t>
+      </w:r>
+      <w:r>
+        <w:rPr>
+          <w:rFonts w:eastAsia="Times New Roman"/>
+          <w:color w:val="484848"/>
+          <w:sz w:val="26"/>
+          <w:szCs w:val="26"/>
+        </w:rPr>
+        <w:t> — all rows of elements will be positioned at the top of the parent container with no extra space between.</w:t>
+      </w:r>
+    </w:p>
+    <w:p>
+      <w:pPr>
+        <w:numPr>
+          <w:ilvl w:val="0"/>
+          <w:numId w:val="27"/>
+        </w:numPr>
+        <w:shd w:val="clear" w:color="auto" w:fill="FFFFFF"/>
+        <w:spacing w:before="100" w:beforeAutospacing="1" w:after="100" w:afterAutospacing="1" w:line="240" w:lineRule="auto"/>
+        <w:rPr>
+          <w:rFonts w:eastAsia="Times New Roman"/>
+          <w:color w:val="484848"/>
+          <w:sz w:val="26"/>
+          <w:szCs w:val="26"/>
+        </w:rPr>
+      </w:pPr>
+      <w:r>
+        <w:rPr>
+          <w:rFonts w:ascii="Consolas" w:eastAsia="Times New Roman" w:hAnsi="Consolas" w:cs="Courier New"/>
+          <w:color w:val="15141F"/>
+          <w:sz w:val="20"/>
+          <w:szCs w:val="20"/>
+          <w:shd w:val="clear" w:color="auto" w:fill="EAE9ED"/>
+        </w:rPr>
+        <w:t>flex-end</w:t>
+      </w:r>
+      <w:r>
+        <w:rPr>
+          <w:rFonts w:eastAsia="Times New Roman"/>
+          <w:color w:val="484848"/>
+          <w:sz w:val="26"/>
+          <w:szCs w:val="26"/>
+        </w:rPr>
+        <w:t> — all rows of elements will be positioned at the bottom of the parent container with no extra space between.</w:t>
+      </w:r>
+    </w:p>
+    <w:p>
+      <w:pPr>
+        <w:numPr>
+          <w:ilvl w:val="0"/>
+          <w:numId w:val="27"/>
+        </w:numPr>
+        <w:shd w:val="clear" w:color="auto" w:fill="FFFFFF"/>
+        <w:spacing w:before="100" w:beforeAutospacing="1" w:after="100" w:afterAutospacing="1" w:line="240" w:lineRule="auto"/>
+        <w:rPr>
+          <w:rFonts w:eastAsia="Times New Roman"/>
+          <w:color w:val="484848"/>
+          <w:sz w:val="26"/>
+          <w:szCs w:val="26"/>
+        </w:rPr>
+      </w:pPr>
+      <w:r>
+        <w:rPr>
+          <w:rFonts w:ascii="Consolas" w:eastAsia="Times New Roman" w:hAnsi="Consolas" w:cs="Courier New"/>
+          <w:color w:val="15141F"/>
+          <w:sz w:val="20"/>
+          <w:szCs w:val="20"/>
+          <w:shd w:val="clear" w:color="auto" w:fill="EAE9ED"/>
+        </w:rPr>
+        <w:t>center</w:t>
+      </w:r>
+      <w:r>
+        <w:rPr>
+          <w:rFonts w:eastAsia="Times New Roman"/>
+          <w:color w:val="484848"/>
+          <w:sz w:val="26"/>
+          <w:szCs w:val="26"/>
+        </w:rPr>
+        <w:t> — all rows of elements will be positioned at the center of the parent element with no extra space between.</w:t>
+      </w:r>
+    </w:p>
+    <w:p>
+      <w:pPr>
+        <w:numPr>
+          <w:ilvl w:val="0"/>
+          <w:numId w:val="27"/>
+        </w:numPr>
+        <w:shd w:val="clear" w:color="auto" w:fill="FFFFFF"/>
+        <w:spacing w:before="100" w:beforeAutospacing="1" w:after="100" w:afterAutospacing="1" w:line="240" w:lineRule="auto"/>
+        <w:rPr>
+          <w:rFonts w:eastAsia="Times New Roman"/>
+          <w:color w:val="484848"/>
+          <w:sz w:val="26"/>
+          <w:szCs w:val="26"/>
+        </w:rPr>
+      </w:pPr>
+      <w:r>
+        <w:rPr>
+          <w:rFonts w:ascii="Consolas" w:eastAsia="Times New Roman" w:hAnsi="Consolas" w:cs="Courier New"/>
+          <w:color w:val="15141F"/>
+          <w:sz w:val="20"/>
+          <w:szCs w:val="20"/>
+          <w:shd w:val="clear" w:color="auto" w:fill="EAE9ED"/>
+        </w:rPr>
+        <w:t>space-between</w:t>
+      </w:r>
+      <w:r>
+        <w:rPr>
+          <w:rFonts w:eastAsia="Times New Roman"/>
+          <w:color w:val="484848"/>
+          <w:sz w:val="26"/>
+          <w:szCs w:val="26"/>
+        </w:rPr>
+        <w:t> — all rows of elements will be spaced evenly from the top to the bottom of the container with no space above the first or below the last.</w:t>
+      </w:r>
+    </w:p>
+    <w:p>
+      <w:pPr>
+        <w:numPr>
+          <w:ilvl w:val="0"/>
+          <w:numId w:val="27"/>
+        </w:numPr>
+        <w:shd w:val="clear" w:color="auto" w:fill="FFFFFF"/>
+        <w:spacing w:before="100" w:beforeAutospacing="1" w:after="100" w:afterAutospacing="1" w:line="240" w:lineRule="auto"/>
+        <w:rPr>
+          <w:rFonts w:eastAsia="Times New Roman"/>
+          <w:color w:val="484848"/>
+          <w:sz w:val="26"/>
+          <w:szCs w:val="26"/>
+        </w:rPr>
+      </w:pPr>
+      <w:r>
+        <w:rPr>
+          <w:rFonts w:ascii="Consolas" w:eastAsia="Times New Roman" w:hAnsi="Consolas" w:cs="Courier New"/>
+          <w:color w:val="15141F"/>
+          <w:sz w:val="20"/>
+          <w:szCs w:val="20"/>
+          <w:shd w:val="clear" w:color="auto" w:fill="EAE9ED"/>
+        </w:rPr>
+        <w:t>space-around</w:t>
+      </w:r>
+      <w:r>
+        <w:rPr>
+          <w:rFonts w:eastAsia="Times New Roman"/>
+          <w:color w:val="484848"/>
+          <w:sz w:val="26"/>
+          <w:szCs w:val="26"/>
+        </w:rPr>
+        <w:t> — all rows of elements will be spaced evenly from the top to the bottom of the container with the same amount of space at the top and bottom and between each element.</w:t>
+      </w:r>
+    </w:p>
+    <w:p>
+      <w:pPr>
+        <w:numPr>
+          <w:ilvl w:val="0"/>
+          <w:numId w:val="27"/>
+        </w:numPr>
+        <w:shd w:val="clear" w:color="auto" w:fill="FFFFFF"/>
+        <w:spacing w:before="100" w:beforeAutospacing="1" w:after="100" w:afterAutospacing="1" w:line="240" w:lineRule="auto"/>
+        <w:rPr>
+          <w:rFonts w:eastAsia="Times New Roman"/>
+          <w:color w:val="484848"/>
+          <w:sz w:val="26"/>
+          <w:szCs w:val="26"/>
+        </w:rPr>
+      </w:pPr>
+      <w:r>
+        <w:rPr>
+          <w:rFonts w:ascii="Consolas" w:eastAsia="Times New Roman" w:hAnsi="Consolas" w:cs="Courier New"/>
+          <w:color w:val="15141F"/>
+          <w:sz w:val="20"/>
+          <w:szCs w:val="20"/>
+          <w:shd w:val="clear" w:color="auto" w:fill="EAE9ED"/>
+        </w:rPr>
+        <w:t>stretch</w:t>
+      </w:r>
+      <w:r>
+        <w:rPr>
+          <w:rFonts w:eastAsia="Times New Roman"/>
+          <w:color w:val="484848"/>
+          <w:sz w:val="26"/>
+          <w:szCs w:val="26"/>
+        </w:rPr>
+        <w:t> — if a minimum height or no height is specified, the rows of elements will stretch to fill the parent container from top to bottom (default value).</w:t>
+      </w:r>
+    </w:p>
+    <w:p>
+      <w:pPr>
+        <w:pStyle w:val="ListParagraph"/>
+        <w:numPr>
+          <w:ilvl w:val="1"/>
+          <w:numId w:val="24"/>
+        </w:numPr>
+        <w:shd w:val="clear" w:color="auto" w:fill="FFFFFF"/>
+        <w:spacing w:after="100" w:afterAutospacing="1" w:line="240" w:lineRule="auto"/>
+        <w:rPr>
+          <w:rFonts w:eastAsia="Times New Roman"/>
+          <w:color w:val="484848"/>
+          <w:sz w:val="26"/>
+          <w:szCs w:val="26"/>
+        </w:rPr>
+      </w:pPr>
+      <w:r>
+        <w:rPr>
+          <w:rFonts w:eastAsia="Times New Roman"/>
+          <w:color w:val="484848"/>
+          <w:sz w:val="26"/>
+          <w:szCs w:val="26"/>
+        </w:rPr>
+        <w:t>The </w:t>
+      </w:r>
+      <w:r>
+        <w:rPr>
+          <w:rFonts w:ascii="Consolas" w:eastAsia="Times New Roman" w:hAnsi="Consolas" w:cs="Courier New"/>
+          <w:color w:val="15141F"/>
+          <w:sz w:val="20"/>
+          <w:szCs w:val="20"/>
+          <w:shd w:val="clear" w:color="auto" w:fill="EAE9ED"/>
+        </w:rPr>
+        <w:t>flex-direction</w:t>
+      </w:r>
+      <w:r>
+        <w:rPr>
+          <w:rFonts w:eastAsia="Times New Roman"/>
+          <w:color w:val="484848"/>
+          <w:sz w:val="26"/>
+          <w:szCs w:val="26"/>
+        </w:rPr>
+        <w:t> property can accept four values:</w:t>
+      </w:r>
+    </w:p>
+    <w:p>
+      <w:pPr>
+        <w:numPr>
+          <w:ilvl w:val="0"/>
+          <w:numId w:val="24"/>
+        </w:numPr>
+        <w:shd w:val="clear" w:color="auto" w:fill="FFFFFF"/>
+        <w:spacing w:before="100" w:beforeAutospacing="1" w:after="100" w:afterAutospacing="1" w:line="240" w:lineRule="auto"/>
+        <w:rPr>
+          <w:rFonts w:eastAsia="Times New Roman"/>
+          <w:color w:val="484848"/>
+          <w:sz w:val="26"/>
+          <w:szCs w:val="26"/>
+        </w:rPr>
+      </w:pPr>
+      <w:r>
+        <w:rPr>
+          <w:rFonts w:ascii="Consolas" w:eastAsia="Times New Roman" w:hAnsi="Consolas" w:cs="Courier New"/>
+          <w:color w:val="15141F"/>
+          <w:sz w:val="20"/>
+          <w:szCs w:val="20"/>
+          <w:shd w:val="clear" w:color="auto" w:fill="EAE9ED"/>
+        </w:rPr>
+        <w:t>row</w:t>
+      </w:r>
+      <w:r>
+        <w:rPr>
+          <w:rFonts w:eastAsia="Times New Roman"/>
+          <w:color w:val="484848"/>
+          <w:sz w:val="26"/>
+          <w:szCs w:val="26"/>
+        </w:rPr>
+        <w:t> — elements will be positioned from left to right across the parent element starting from the top left corner (default).</w:t>
+      </w:r>
+    </w:p>
+    <w:p>
+      <w:pPr>
+        <w:numPr>
+          <w:ilvl w:val="0"/>
+          <w:numId w:val="24"/>
+        </w:numPr>
+        <w:shd w:val="clear" w:color="auto" w:fill="FFFFFF"/>
+        <w:spacing w:before="100" w:beforeAutospacing="1" w:after="100" w:afterAutospacing="1" w:line="240" w:lineRule="auto"/>
+        <w:rPr>
+          <w:rFonts w:eastAsia="Times New Roman"/>
+          <w:color w:val="484848"/>
+          <w:sz w:val="26"/>
+          <w:szCs w:val="26"/>
+        </w:rPr>
+      </w:pPr>
+      <w:r>
+        <w:rPr>
+          <w:rFonts w:ascii="Consolas" w:eastAsia="Times New Roman" w:hAnsi="Consolas" w:cs="Courier New"/>
+          <w:color w:val="15141F"/>
+          <w:sz w:val="20"/>
+          <w:szCs w:val="20"/>
+          <w:shd w:val="clear" w:color="auto" w:fill="EAE9ED"/>
+        </w:rPr>
+        <w:t>row-reverse</w:t>
+      </w:r>
+      <w:r>
+        <w:rPr>
+          <w:rFonts w:eastAsia="Times New Roman"/>
+          <w:color w:val="484848"/>
+          <w:sz w:val="26"/>
+          <w:szCs w:val="26"/>
+        </w:rPr>
+        <w:t> — elements will be positioned from right to left across the parent element starting from the top right corner.</w:t>
+      </w:r>
+    </w:p>
+    <w:p>
+      <w:pPr>
+        <w:numPr>
+          <w:ilvl w:val="0"/>
+          <w:numId w:val="24"/>
+        </w:numPr>
+        <w:shd w:val="clear" w:color="auto" w:fill="FFFFFF"/>
+        <w:spacing w:before="100" w:beforeAutospacing="1" w:after="100" w:afterAutospacing="1" w:line="240" w:lineRule="auto"/>
+        <w:rPr>
+          <w:rFonts w:eastAsia="Times New Roman"/>
+          <w:color w:val="484848"/>
+          <w:sz w:val="26"/>
+          <w:szCs w:val="26"/>
+        </w:rPr>
+      </w:pPr>
+      <w:r>
+        <w:rPr>
+          <w:rFonts w:ascii="Consolas" w:eastAsia="Times New Roman" w:hAnsi="Consolas" w:cs="Courier New"/>
+          <w:color w:val="15141F"/>
+          <w:sz w:val="20"/>
+          <w:szCs w:val="20"/>
+          <w:shd w:val="clear" w:color="auto" w:fill="EAE9ED"/>
+        </w:rPr>
+        <w:t>column</w:t>
+      </w:r>
+      <w:r>
+        <w:rPr>
+          <w:rFonts w:eastAsia="Times New Roman"/>
+          <w:color w:val="484848"/>
+          <w:sz w:val="26"/>
+          <w:szCs w:val="26"/>
+        </w:rPr>
+        <w:t> — elements will be positioned from top to bottom of the parent element starting from the top left corner.</w:t>
+      </w:r>
+    </w:p>
+    <w:p>
+      <w:pPr>
+        <w:numPr>
+          <w:ilvl w:val="0"/>
+          <w:numId w:val="24"/>
+        </w:numPr>
+        <w:shd w:val="clear" w:color="auto" w:fill="FFFFFF"/>
+        <w:spacing w:before="100" w:beforeAutospacing="1" w:after="100" w:afterAutospacing="1" w:line="240" w:lineRule="auto"/>
+        <w:rPr>
+          <w:rFonts w:eastAsia="Times New Roman"/>
+          <w:color w:val="484848"/>
+          <w:sz w:val="26"/>
+          <w:szCs w:val="26"/>
+        </w:rPr>
+      </w:pPr>
+      <w:r>
+        <w:rPr>
+          <w:rFonts w:ascii="Consolas" w:eastAsia="Times New Roman" w:hAnsi="Consolas" w:cs="Courier New"/>
+          <w:color w:val="15141F"/>
+          <w:sz w:val="20"/>
+          <w:szCs w:val="20"/>
+          <w:shd w:val="clear" w:color="auto" w:fill="EAE9ED"/>
+        </w:rPr>
+        <w:t>column-reverse</w:t>
+      </w:r>
+      <w:r>
+        <w:rPr>
+          <w:rFonts w:eastAsia="Times New Roman"/>
+          <w:color w:val="484848"/>
+          <w:sz w:val="26"/>
+          <w:szCs w:val="26"/>
+        </w:rPr>
+        <w:t> — elements will be positioned from the bottom to the top of the parent element starting from the bottom left corner.</w:t>
       </w:r>
     </w:p>
     <w:p>
@@ -8137,9 +10157,38 @@
         <w:ind w:left="720"/>
         <w:rPr>
           <w:rFonts w:ascii="Segoe UI" w:hAnsi="Segoe UI" w:cs="Segoe UI"/>
-          <w:color w:val="484848"/>
-        </w:rPr>
-      </w:pPr>
+          <w:b/>
+          <w:bCs/>
+          <w:color w:val="484848"/>
+        </w:rPr>
+      </w:pPr>
+      <w:r>
+        <w:rPr>
+          <w:rFonts w:ascii="Segoe UI" w:hAnsi="Segoe UI" w:cs="Segoe UI"/>
+          <w:color w:val="484848"/>
+        </w:rPr>
+        <w:t xml:space="preserve">Shortcut: </w:t>
+      </w:r>
+      <w:r>
+        <w:rPr>
+          <w:rFonts w:ascii="Segoe UI" w:hAnsi="Segoe UI" w:cs="Segoe UI"/>
+          <w:b/>
+          <w:bCs/>
+          <w:color w:val="484848"/>
+        </w:rPr>
+        <w:t>flex-flow: flex-direction flex-</w:t>
+      </w:r>
+      <w:proofErr w:type="gramStart"/>
+      <w:r>
+        <w:rPr>
+          <w:rFonts w:ascii="Segoe UI" w:hAnsi="Segoe UI" w:cs="Segoe UI"/>
+          <w:b/>
+          <w:bCs/>
+          <w:color w:val="484848"/>
+        </w:rPr>
+        <w:t>wrap;</w:t>
+      </w:r>
+      <w:proofErr w:type="gramEnd"/>
     </w:p>
     <w:p>
       <w:pPr>
@@ -8314,7 +10363,27 @@
           <w:sz w:val="26"/>
           <w:szCs w:val="26"/>
         </w:rPr>
-        <w:t xml:space="preserve"> and specify values of red, blue and green using </w:t>
+        <w:t xml:space="preserve"> and specify values of red, </w:t>
+      </w:r>
+      <w:proofErr w:type="gramStart"/>
+      <w:r>
+        <w:rPr>
+          <w:rFonts w:ascii="Segoe UI" w:hAnsi="Segoe UI" w:cs="Segoe UI"/>
+          <w:color w:val="484848"/>
+          <w:sz w:val="26"/>
+          <w:szCs w:val="26"/>
+        </w:rPr>
+        <w:t>blue</w:t>
+      </w:r>
+      <w:proofErr w:type="gramEnd"/>
+      <w:r>
+        <w:rPr>
+          <w:rFonts w:ascii="Segoe UI" w:hAnsi="Segoe UI" w:cs="Segoe UI"/>
+          <w:color w:val="484848"/>
+          <w:sz w:val="26"/>
+          <w:szCs w:val="26"/>
+        </w:rPr>
+        <w:t xml:space="preserve"> and green using </w:t>
       </w:r>
       <w:proofErr w:type="spellStart"/>
       <w:r>
@@ -8407,6 +10476,7 @@
         <w:t>RGB colors use the </w:t>
       </w:r>
       <w:proofErr w:type="spellStart"/>
+      <w:proofErr w:type="gramStart"/>
       <w:r>
         <w:rPr>
           <w:rStyle w:val="HTMLCode"/>
@@ -8424,7 +10494,17 @@
           <w:color w:val="15141F"/>
           <w:shd w:val="clear" w:color="auto" w:fill="EAE9ED"/>
         </w:rPr>
-        <w:t>()</w:t>
+        <w:t>(</w:t>
+      </w:r>
+      <w:proofErr w:type="gramEnd"/>
+      <w:r>
+        <w:rPr>
+          <w:rStyle w:val="HTMLCode"/>
+          <w:rFonts w:ascii="Consolas" w:hAnsi="Consolas"/>
+          <w:color w:val="15141F"/>
+          <w:shd w:val="clear" w:color="auto" w:fill="EAE9ED"/>
+        </w:rPr>
+        <w:t>)</w:t>
       </w:r>
       <w:r>
         <w:rPr>
@@ -8463,6 +10543,7 @@
         <w:t>RGB values range from 0 to 255 and look like this: </w:t>
       </w:r>
       <w:proofErr w:type="spellStart"/>
+      <w:proofErr w:type="gramStart"/>
       <w:r>
         <w:rPr>
           <w:rStyle w:val="HTMLCode"/>
@@ -8480,7 +10561,17 @@
           <w:color w:val="15141F"/>
           <w:shd w:val="clear" w:color="auto" w:fill="EAE9ED"/>
         </w:rPr>
-        <w:t>(7, 210, 50)</w:t>
+        <w:t>(</w:t>
+      </w:r>
+      <w:proofErr w:type="gramEnd"/>
+      <w:r>
+        <w:rPr>
+          <w:rStyle w:val="HTMLCode"/>
+          <w:rFonts w:ascii="Consolas" w:hAnsi="Consolas"/>
+          <w:color w:val="15141F"/>
+          <w:shd w:val="clear" w:color="auto" w:fill="EAE9ED"/>
+        </w:rPr>
+        <w:t>7, 210, 50)</w:t>
       </w:r>
       <w:r>
         <w:rPr>
@@ -8541,6 +10632,7 @@
           <w:sz w:val="26"/>
           <w:szCs w:val="26"/>
         </w:rPr>
+        <w:lastRenderedPageBreak/>
         <w:t>HSL stands for hue (the color itself), saturation (the intensity of the color), and lightness (how light or dark a color is).</w:t>
       </w:r>
     </w:p>
@@ -8571,6 +10663,7 @@
         <w:t>Hue ranges from 0 to 360 and saturation and lightness are both represented as percentages like this: </w:t>
       </w:r>
       <w:proofErr w:type="spellStart"/>
+      <w:proofErr w:type="gramStart"/>
       <w:r>
         <w:rPr>
           <w:rStyle w:val="HTMLCode"/>
@@ -8588,7 +10681,17 @@
           <w:color w:val="15141F"/>
           <w:shd w:val="clear" w:color="auto" w:fill="EAE9ED"/>
         </w:rPr>
-        <w:t>(200, 20%, 50%)</w:t>
+        <w:t>(</w:t>
+      </w:r>
+      <w:proofErr w:type="gramEnd"/>
+      <w:r>
+        <w:rPr>
+          <w:rStyle w:val="HTMLCode"/>
+          <w:rFonts w:ascii="Consolas" w:hAnsi="Consolas"/>
+          <w:color w:val="15141F"/>
+          <w:shd w:val="clear" w:color="auto" w:fill="EAE9ED"/>
+        </w:rPr>
+        <w:t>200, 20%, 50%)</w:t>
       </w:r>
       <w:r>
         <w:rPr>
@@ -9215,18 +11318,18 @@
         </w:numPr>
       </w:pPr>
       <w:r>
+        <w:t>Serif and Sans Serif:</w:t>
+      </w:r>
+    </w:p>
+    <w:p>
+      <w:pPr>
+        <w:jc w:val="center"/>
+      </w:pPr>
+      <w:r>
+        <w:rPr>
+          <w:noProof/>
+        </w:rPr>
         <w:lastRenderedPageBreak/>
-        <w:t>Serif and Sans Serif:</w:t>
-      </w:r>
-    </w:p>
-    <w:p>
-      <w:pPr>
-        <w:jc w:val="center"/>
-      </w:pPr>
-      <w:r>
-        <w:rPr>
-          <w:noProof/>
-        </w:rPr>
         <w:drawing>
           <wp:inline distT="0" distB="0" distL="0" distR="0" wp14:anchorId="71E80D37" wp14:editId="6C4EB988">
             <wp:extent cx="6143625" cy="4737079"/>
@@ -9379,14 +11482,25 @@
         </w:rPr>
         <w:t>Data is printed, or logged, to the console, a panel that displays messages, with </w:t>
       </w:r>
-      <w:r>
-        <w:rPr>
-          <w:rStyle w:val="HTMLCode"/>
-          <w:rFonts w:ascii="Consolas" w:hAnsi="Consolas"/>
-          <w:color w:val="15141F"/>
-          <w:shd w:val="clear" w:color="auto" w:fill="EAE9ED"/>
-        </w:rPr>
-        <w:t>console.log()</w:t>
+      <w:proofErr w:type="gramStart"/>
+      <w:r>
+        <w:rPr>
+          <w:rStyle w:val="HTMLCode"/>
+          <w:rFonts w:ascii="Consolas" w:hAnsi="Consolas"/>
+          <w:color w:val="15141F"/>
+          <w:shd w:val="clear" w:color="auto" w:fill="EAE9ED"/>
+        </w:rPr>
+        <w:t>console.log(</w:t>
+      </w:r>
+      <w:proofErr w:type="gramEnd"/>
+      <w:r>
+        <w:rPr>
+          <w:rStyle w:val="HTMLCode"/>
+          <w:rFonts w:ascii="Consolas" w:hAnsi="Consolas"/>
+          <w:color w:val="15141F"/>
+          <w:shd w:val="clear" w:color="auto" w:fill="EAE9ED"/>
+        </w:rPr>
+        <w:t>)</w:t>
       </w:r>
       <w:r>
         <w:rPr>
@@ -9727,7 +11841,17 @@
           <w:sz w:val="26"/>
           <w:szCs w:val="26"/>
         </w:rPr>
-        <w:t>Objects, including instances of data types, can have properties, stored information. The properties are denoted with a </w:t>
+        <w:t xml:space="preserve">Objects, including instances of data types, can have properties, stored information. The properties are denoted with </w:t>
+      </w:r>
+      <w:proofErr w:type="gramStart"/>
+      <w:r>
+        <w:rPr>
+          <w:rFonts w:ascii="Segoe UI" w:hAnsi="Segoe UI" w:cs="Segoe UI"/>
+          <w:color w:val="484848"/>
+          <w:sz w:val="26"/>
+          <w:szCs w:val="26"/>
+        </w:rPr>
+        <w:t>a </w:t>
       </w:r>
       <w:r>
         <w:rPr>
@@ -9738,6 +11862,7 @@
         </w:rPr>
         <w:t>.</w:t>
       </w:r>
+      <w:proofErr w:type="gramEnd"/>
       <w:r>
         <w:rPr>
           <w:rFonts w:ascii="Segoe UI" w:hAnsi="Segoe UI" w:cs="Segoe UI"/>
@@ -9764,9 +11889,20 @@
           <w:color w:val="15141F"/>
           <w:shd w:val="clear" w:color="auto" w:fill="EAE9ED"/>
         </w:rPr>
-        <w:t>Hello'.length</w:t>
+        <w:t>Hello</w:t>
+      </w:r>
+      <w:proofErr w:type="gramStart"/>
+      <w:r>
+        <w:rPr>
+          <w:rStyle w:val="HTMLCode"/>
+          <w:rFonts w:ascii="Consolas" w:hAnsi="Consolas"/>
+          <w:color w:val="15141F"/>
+          <w:shd w:val="clear" w:color="auto" w:fill="EAE9ED"/>
+        </w:rPr>
+        <w:t>'.length</w:t>
       </w:r>
       <w:proofErr w:type="spellEnd"/>
+      <w:proofErr w:type="gramEnd"/>
       <w:r>
         <w:rPr>
           <w:rFonts w:ascii="Segoe UI" w:hAnsi="Segoe UI" w:cs="Segoe UI"/>
@@ -9808,7 +11944,17 @@
           <w:color w:val="15141F"/>
           <w:shd w:val="clear" w:color="auto" w:fill="EAE9ED"/>
         </w:rPr>
-        <w:t>'hello'.</w:t>
+        <w:t>'hello</w:t>
+      </w:r>
+      <w:proofErr w:type="gramStart"/>
+      <w:r>
+        <w:rPr>
+          <w:rStyle w:val="HTMLCode"/>
+          <w:rFonts w:ascii="Consolas" w:hAnsi="Consolas"/>
+          <w:color w:val="15141F"/>
+          <w:shd w:val="clear" w:color="auto" w:fill="EAE9ED"/>
+        </w:rPr>
+        <w:t>'.</w:t>
       </w:r>
       <w:proofErr w:type="spellStart"/>
       <w:r>
@@ -9821,6 +11967,7 @@
         <w:t>toUpperCase</w:t>
       </w:r>
       <w:proofErr w:type="spellEnd"/>
+      <w:proofErr w:type="gramEnd"/>
       <w:r>
         <w:rPr>
           <w:rStyle w:val="HTMLCode"/>
@@ -9862,7 +12009,17 @@
           <w:sz w:val="26"/>
           <w:szCs w:val="26"/>
         </w:rPr>
-        <w:t>We can access properties and methods by using the </w:t>
+        <w:t xml:space="preserve">We can access properties and methods by using </w:t>
+      </w:r>
+      <w:proofErr w:type="gramStart"/>
+      <w:r>
+        <w:rPr>
+          <w:rFonts w:ascii="Segoe UI" w:hAnsi="Segoe UI" w:cs="Segoe UI"/>
+          <w:color w:val="484848"/>
+          <w:sz w:val="26"/>
+          <w:szCs w:val="26"/>
+        </w:rPr>
+        <w:t>the </w:t>
       </w:r>
       <w:r>
         <w:rPr>
@@ -9873,6 +12030,7 @@
         </w:rPr>
         <w:t>.</w:t>
       </w:r>
+      <w:proofErr w:type="gramEnd"/>
       <w:r>
         <w:rPr>
           <w:rFonts w:ascii="Segoe UI" w:hAnsi="Segoe UI" w:cs="Segoe UI"/>
@@ -10555,16 +12713,36 @@
           <w:sz w:val="26"/>
           <w:szCs w:val="26"/>
         </w:rPr>
-        <w:t>, and </w:t>
-      </w:r>
-      <w:r>
-        <w:rPr>
-          <w:rStyle w:val="HTMLCode"/>
-          <w:rFonts w:ascii="Consolas" w:hAnsi="Consolas"/>
-          <w:color w:val="15141F"/>
-          <w:shd w:val="clear" w:color="auto" w:fill="EAE9ED"/>
-        </w:rPr>
-        <w:t>!==</w:t>
+        <w:t xml:space="preserve">, </w:t>
+      </w:r>
+      <w:proofErr w:type="gramStart"/>
+      <w:r>
+        <w:rPr>
+          <w:rFonts w:ascii="Segoe UI" w:hAnsi="Segoe UI" w:cs="Segoe UI"/>
+          <w:color w:val="484848"/>
+          <w:sz w:val="26"/>
+          <w:szCs w:val="26"/>
+        </w:rPr>
+        <w:t>and </w:t>
+      </w:r>
+      <w:r>
+        <w:rPr>
+          <w:rStyle w:val="HTMLCode"/>
+          <w:rFonts w:ascii="Consolas" w:hAnsi="Consolas"/>
+          <w:color w:val="15141F"/>
+          <w:shd w:val="clear" w:color="auto" w:fill="EAE9ED"/>
+        </w:rPr>
+        <w:t>!</w:t>
+      </w:r>
+      <w:proofErr w:type="gramEnd"/>
+      <w:r>
+        <w:rPr>
+          <w:rStyle w:val="HTMLCode"/>
+          <w:rFonts w:ascii="Consolas" w:hAnsi="Consolas"/>
+          <w:color w:val="15141F"/>
+          <w:shd w:val="clear" w:color="auto" w:fill="EAE9ED"/>
+        </w:rPr>
+        <w:t>==</w:t>
       </w:r>
       <w:r>
         <w:rPr>
@@ -10684,7 +12862,17 @@
           <w:sz w:val="26"/>
           <w:szCs w:val="26"/>
         </w:rPr>
-        <w:t>The bang operator, </w:t>
+        <w:t>The bang operator</w:t>
+      </w:r>
+      <w:proofErr w:type="gramStart"/>
+      <w:r>
+        <w:rPr>
+          <w:rFonts w:ascii="Segoe UI" w:hAnsi="Segoe UI" w:cs="Segoe UI"/>
+          <w:color w:val="484848"/>
+          <w:sz w:val="26"/>
+          <w:szCs w:val="26"/>
+        </w:rPr>
+        <w:t>, </w:t>
       </w:r>
       <w:r>
         <w:rPr>
@@ -10695,6 +12883,7 @@
         </w:rPr>
         <w:t>!</w:t>
       </w:r>
+      <w:proofErr w:type="gramEnd"/>
       <w:r>
         <w:rPr>
           <w:rFonts w:ascii="Segoe UI" w:hAnsi="Segoe UI" w:cs="Segoe UI"/>
@@ -11133,8 +13322,19 @@
           <w:sz w:val="26"/>
           <w:szCs w:val="26"/>
         </w:rPr>
-        <w:t>Let name= username || ‘stranger’;</w:t>
-      </w:r>
+        <w:t>Let name= username || ‘stranger</w:t>
+      </w:r>
+      <w:proofErr w:type="gramStart"/>
+      <w:r>
+        <w:rPr>
+          <w:rFonts w:ascii="Segoe UI" w:hAnsi="Segoe UI" w:cs="Segoe UI"/>
+          <w:color w:val="484848"/>
+          <w:sz w:val="26"/>
+          <w:szCs w:val="26"/>
+        </w:rPr>
+        <w:t>’;</w:t>
+      </w:r>
+      <w:proofErr w:type="gramEnd"/>
     </w:p>
     <w:p>
       <w:pPr>
@@ -12621,7 +14821,7 @@
   <w:abstractNum w:abstractNumId="6" w15:restartNumberingAfterBreak="0">
     <w:nsid w:val="0DC572EE"/>
     <w:multiLevelType w:val="multilevel"/>
-    <w:tmpl w:val="D662F852"/>
+    <w:tmpl w:val="C8F846E6"/>
     <w:lvl w:ilvl="0">
       <w:start w:val="1"/>
       <w:numFmt w:val="bullet"/>
@@ -12638,20 +14838,18 @@
         <w:sz w:val="20"/>
       </w:rPr>
     </w:lvl>
-    <w:lvl w:ilvl="1" w:tentative="1">
-      <w:start w:val="1"/>
-      <w:numFmt w:val="bullet"/>
-      <w:lvlText w:val="o"/>
-      <w:lvlJc w:val="left"/>
-      <w:pPr>
-        <w:tabs>
-          <w:tab w:val="num" w:pos="1440"/>
-        </w:tabs>
+    <w:lvl w:ilvl="1">
+      <w:start w:val="1"/>
+      <w:numFmt w:val="upperLetter"/>
+      <w:lvlText w:val="%2."/>
+      <w:lvlJc w:val="left"/>
+      <w:pPr>
         <w:ind w:left="1440" w:hanging="360"/>
       </w:pPr>
       <w:rPr>
-        <w:rFonts w:ascii="Courier New" w:hAnsi="Courier New" w:hint="default"/>
-        <w:sz w:val="20"/>
+        <w:rFonts w:ascii="Times New Roman" w:hAnsi="Times New Roman" w:cs="Times New Roman" w:hint="default"/>
+        <w:color w:val="auto"/>
+        <w:sz w:val="24"/>
       </w:rPr>
     </w:lvl>
     <w:lvl w:ilvl="2" w:tentative="1">
@@ -12917,6 +15115,119 @@
     </w:lvl>
   </w:abstractNum>
   <w:abstractNum w:abstractNumId="8" w15:restartNumberingAfterBreak="0">
+    <w:nsid w:val="1D4A5629"/>
+    <w:multiLevelType w:val="multilevel"/>
+    <w:tmpl w:val="71123234"/>
+    <w:lvl w:ilvl="0">
+      <w:start w:val="1"/>
+      <w:numFmt w:val="decimal"/>
+      <w:lvlText w:val="%1."/>
+      <w:lvlJc w:val="left"/>
+      <w:pPr>
+        <w:tabs>
+          <w:tab w:val="num" w:pos="720"/>
+        </w:tabs>
+        <w:ind w:left="720" w:hanging="360"/>
+      </w:pPr>
+    </w:lvl>
+    <w:lvl w:ilvl="1" w:tentative="1">
+      <w:start w:val="1"/>
+      <w:numFmt w:val="decimal"/>
+      <w:lvlText w:val="%2."/>
+      <w:lvlJc w:val="left"/>
+      <w:pPr>
+        <w:tabs>
+          <w:tab w:val="num" w:pos="1440"/>
+        </w:tabs>
+        <w:ind w:left="1440" w:hanging="360"/>
+      </w:pPr>
+    </w:lvl>
+    <w:lvl w:ilvl="2" w:tentative="1">
+      <w:start w:val="1"/>
+      <w:numFmt w:val="decimal"/>
+      <w:lvlText w:val="%3."/>
+      <w:lvlJc w:val="left"/>
+      <w:pPr>
+        <w:tabs>
+          <w:tab w:val="num" w:pos="2160"/>
+        </w:tabs>
+        <w:ind w:left="2160" w:hanging="360"/>
+      </w:pPr>
+    </w:lvl>
+    <w:lvl w:ilvl="3" w:tentative="1">
+      <w:start w:val="1"/>
+      <w:numFmt w:val="decimal"/>
+      <w:lvlText w:val="%4."/>
+      <w:lvlJc w:val="left"/>
+      <w:pPr>
+        <w:tabs>
+          <w:tab w:val="num" w:pos="2880"/>
+        </w:tabs>
+        <w:ind w:left="2880" w:hanging="360"/>
+      </w:pPr>
+    </w:lvl>
+    <w:lvl w:ilvl="4" w:tentative="1">
+      <w:start w:val="1"/>
+      <w:numFmt w:val="decimal"/>
+      <w:lvlText w:val="%5."/>
+      <w:lvlJc w:val="left"/>
+      <w:pPr>
+        <w:tabs>
+          <w:tab w:val="num" w:pos="3600"/>
+        </w:tabs>
+        <w:ind w:left="3600" w:hanging="360"/>
+      </w:pPr>
+    </w:lvl>
+    <w:lvl w:ilvl="5" w:tentative="1">
+      <w:start w:val="1"/>
+      <w:numFmt w:val="decimal"/>
+      <w:lvlText w:val="%6."/>
+      <w:lvlJc w:val="left"/>
+      <w:pPr>
+        <w:tabs>
+          <w:tab w:val="num" w:pos="4320"/>
+        </w:tabs>
+        <w:ind w:left="4320" w:hanging="360"/>
+      </w:pPr>
+    </w:lvl>
+    <w:lvl w:ilvl="6" w:tentative="1">
+      <w:start w:val="1"/>
+      <w:numFmt w:val="decimal"/>
+      <w:lvlText w:val="%7."/>
+      <w:lvlJc w:val="left"/>
+      <w:pPr>
+        <w:tabs>
+          <w:tab w:val="num" w:pos="5040"/>
+        </w:tabs>
+        <w:ind w:left="5040" w:hanging="360"/>
+      </w:pPr>
+    </w:lvl>
+    <w:lvl w:ilvl="7" w:tentative="1">
+      <w:start w:val="1"/>
+      <w:numFmt w:val="decimal"/>
+      <w:lvlText w:val="%8."/>
+      <w:lvlJc w:val="left"/>
+      <w:pPr>
+        <w:tabs>
+          <w:tab w:val="num" w:pos="5760"/>
+        </w:tabs>
+        <w:ind w:left="5760" w:hanging="360"/>
+      </w:pPr>
+    </w:lvl>
+    <w:lvl w:ilvl="8" w:tentative="1">
+      <w:start w:val="1"/>
+      <w:numFmt w:val="decimal"/>
+      <w:lvlText w:val="%9."/>
+      <w:lvlJc w:val="left"/>
+      <w:pPr>
+        <w:tabs>
+          <w:tab w:val="num" w:pos="6480"/>
+        </w:tabs>
+        <w:ind w:left="6480" w:hanging="360"/>
+      </w:pPr>
+    </w:lvl>
+  </w:abstractNum>
+  <w:abstractNum w:abstractNumId="9" w15:restartNumberingAfterBreak="0">
     <w:nsid w:val="1DD82616"/>
     <w:multiLevelType w:val="multilevel"/>
     <w:tmpl w:val="931E7962"/>
@@ -13065,7 +15376,120 @@
       </w:rPr>
     </w:lvl>
   </w:abstractNum>
-  <w:abstractNum w:abstractNumId="9" w15:restartNumberingAfterBreak="0">
+  <w:abstractNum w:abstractNumId="10" w15:restartNumberingAfterBreak="0">
+    <w:nsid w:val="22164F6F"/>
+    <w:multiLevelType w:val="multilevel"/>
+    <w:tmpl w:val="32544056"/>
+    <w:lvl w:ilvl="0">
+      <w:start w:val="1"/>
+      <w:numFmt w:val="decimal"/>
+      <w:lvlText w:val="%1."/>
+      <w:lvlJc w:val="left"/>
+      <w:pPr>
+        <w:tabs>
+          <w:tab w:val="num" w:pos="720"/>
+        </w:tabs>
+        <w:ind w:left="720" w:hanging="360"/>
+      </w:pPr>
+    </w:lvl>
+    <w:lvl w:ilvl="1" w:tentative="1">
+      <w:start w:val="1"/>
+      <w:numFmt w:val="decimal"/>
+      <w:lvlText w:val="%2."/>
+      <w:lvlJc w:val="left"/>
+      <w:pPr>
+        <w:tabs>
+          <w:tab w:val="num" w:pos="1440"/>
+        </w:tabs>
+        <w:ind w:left="1440" w:hanging="360"/>
+      </w:pPr>
+    </w:lvl>
+    <w:lvl w:ilvl="2" w:tentative="1">
+      <w:start w:val="1"/>
+      <w:numFmt w:val="decimal"/>
+      <w:lvlText w:val="%3."/>
+      <w:lvlJc w:val="left"/>
+      <w:pPr>
+        <w:tabs>
+          <w:tab w:val="num" w:pos="2160"/>
+        </w:tabs>
+        <w:ind w:left="2160" w:hanging="360"/>
+      </w:pPr>
+    </w:lvl>
+    <w:lvl w:ilvl="3" w:tentative="1">
+      <w:start w:val="1"/>
+      <w:numFmt w:val="decimal"/>
+      <w:lvlText w:val="%4."/>
+      <w:lvlJc w:val="left"/>
+      <w:pPr>
+        <w:tabs>
+          <w:tab w:val="num" w:pos="2880"/>
+        </w:tabs>
+        <w:ind w:left="2880" w:hanging="360"/>
+      </w:pPr>
+    </w:lvl>
+    <w:lvl w:ilvl="4" w:tentative="1">
+      <w:start w:val="1"/>
+      <w:numFmt w:val="decimal"/>
+      <w:lvlText w:val="%5."/>
+      <w:lvlJc w:val="left"/>
+      <w:pPr>
+        <w:tabs>
+          <w:tab w:val="num" w:pos="3600"/>
+        </w:tabs>
+        <w:ind w:left="3600" w:hanging="360"/>
+      </w:pPr>
+    </w:lvl>
+    <w:lvl w:ilvl="5" w:tentative="1">
+      <w:start w:val="1"/>
+      <w:numFmt w:val="decimal"/>
+      <w:lvlText w:val="%6."/>
+      <w:lvlJc w:val="left"/>
+      <w:pPr>
+        <w:tabs>
+          <w:tab w:val="num" w:pos="4320"/>
+        </w:tabs>
+        <w:ind w:left="4320" w:hanging="360"/>
+      </w:pPr>
+    </w:lvl>
+    <w:lvl w:ilvl="6" w:tentative="1">
+      <w:start w:val="1"/>
+      <w:numFmt w:val="decimal"/>
+      <w:lvlText w:val="%7."/>
+      <w:lvlJc w:val="left"/>
+      <w:pPr>
+        <w:tabs>
+          <w:tab w:val="num" w:pos="5040"/>
+        </w:tabs>
+        <w:ind w:left="5040" w:hanging="360"/>
+      </w:pPr>
+    </w:lvl>
+    <w:lvl w:ilvl="7" w:tentative="1">
+      <w:start w:val="1"/>
+      <w:numFmt w:val="decimal"/>
+      <w:lvlText w:val="%8."/>
+      <w:lvlJc w:val="left"/>
+      <w:pPr>
+        <w:tabs>
+          <w:tab w:val="num" w:pos="5760"/>
+        </w:tabs>
+        <w:ind w:left="5760" w:hanging="360"/>
+      </w:pPr>
+    </w:lvl>
+    <w:lvl w:ilvl="8" w:tentative="1">
+      <w:start w:val="1"/>
+      <w:numFmt w:val="decimal"/>
+      <w:lvlText w:val="%9."/>
+      <w:lvlJc w:val="left"/>
+      <w:pPr>
+        <w:tabs>
+          <w:tab w:val="num" w:pos="6480"/>
+        </w:tabs>
+        <w:ind w:left="6480" w:hanging="360"/>
+      </w:pPr>
+    </w:lvl>
+  </w:abstractNum>
+  <w:abstractNum w:abstractNumId="11" w15:restartNumberingAfterBreak="0">
     <w:nsid w:val="2380245D"/>
     <w:multiLevelType w:val="multilevel"/>
     <w:tmpl w:val="905222A2"/>
@@ -13214,7 +15638,7 @@
       </w:rPr>
     </w:lvl>
   </w:abstractNum>
-  <w:abstractNum w:abstractNumId="10" w15:restartNumberingAfterBreak="0">
+  <w:abstractNum w:abstractNumId="12" w15:restartNumberingAfterBreak="0">
     <w:nsid w:val="256B3528"/>
     <w:multiLevelType w:val="multilevel"/>
     <w:tmpl w:val="1C625506"/>
@@ -13363,7 +15787,7 @@
       </w:rPr>
     </w:lvl>
   </w:abstractNum>
-  <w:abstractNum w:abstractNumId="11" w15:restartNumberingAfterBreak="0">
+  <w:abstractNum w:abstractNumId="13" w15:restartNumberingAfterBreak="0">
     <w:nsid w:val="26BF32F3"/>
     <w:multiLevelType w:val="multilevel"/>
     <w:tmpl w:val="B344D3A2"/>
@@ -13512,7 +15936,7 @@
       </w:rPr>
     </w:lvl>
   </w:abstractNum>
-  <w:abstractNum w:abstractNumId="12" w15:restartNumberingAfterBreak="0">
+  <w:abstractNum w:abstractNumId="14" w15:restartNumberingAfterBreak="0">
     <w:nsid w:val="27034535"/>
     <w:multiLevelType w:val="multilevel"/>
     <w:tmpl w:val="8D5C874A"/>
@@ -13661,7 +16085,7 @@
       </w:rPr>
     </w:lvl>
   </w:abstractNum>
-  <w:abstractNum w:abstractNumId="13" w15:restartNumberingAfterBreak="0">
+  <w:abstractNum w:abstractNumId="15" w15:restartNumberingAfterBreak="0">
     <w:nsid w:val="293C0A82"/>
     <w:multiLevelType w:val="multilevel"/>
     <w:tmpl w:val="B532CB04"/>
@@ -13810,7 +16234,7 @@
       </w:rPr>
     </w:lvl>
   </w:abstractNum>
-  <w:abstractNum w:abstractNumId="14" w15:restartNumberingAfterBreak="0">
+  <w:abstractNum w:abstractNumId="16" w15:restartNumberingAfterBreak="0">
     <w:nsid w:val="2B1B7646"/>
     <w:multiLevelType w:val="multilevel"/>
     <w:tmpl w:val="6F220A70"/>
@@ -13923,7 +16347,7 @@
       </w:pPr>
     </w:lvl>
   </w:abstractNum>
-  <w:abstractNum w:abstractNumId="15" w15:restartNumberingAfterBreak="0">
+  <w:abstractNum w:abstractNumId="17" w15:restartNumberingAfterBreak="0">
     <w:nsid w:val="2E104B4F"/>
     <w:multiLevelType w:val="multilevel"/>
     <w:tmpl w:val="C924F07C"/>
@@ -14036,7 +16460,120 @@
       </w:pPr>
     </w:lvl>
   </w:abstractNum>
-  <w:abstractNum w:abstractNumId="16" w15:restartNumberingAfterBreak="0">
+  <w:abstractNum w:abstractNumId="18" w15:restartNumberingAfterBreak="0">
+    <w:nsid w:val="2EEB21E1"/>
+    <w:multiLevelType w:val="multilevel"/>
+    <w:tmpl w:val="D0F4CED8"/>
+    <w:lvl w:ilvl="0">
+      <w:start w:val="1"/>
+      <w:numFmt w:val="decimal"/>
+      <w:lvlText w:val="%1."/>
+      <w:lvlJc w:val="left"/>
+      <w:pPr>
+        <w:tabs>
+          <w:tab w:val="num" w:pos="720"/>
+        </w:tabs>
+        <w:ind w:left="720" w:hanging="360"/>
+      </w:pPr>
+    </w:lvl>
+    <w:lvl w:ilvl="1" w:tentative="1">
+      <w:start w:val="1"/>
+      <w:numFmt w:val="decimal"/>
+      <w:lvlText w:val="%2."/>
+      <w:lvlJc w:val="left"/>
+      <w:pPr>
+        <w:tabs>
+          <w:tab w:val="num" w:pos="1440"/>
+        </w:tabs>
+        <w:ind w:left="1440" w:hanging="360"/>
+      </w:pPr>
+    </w:lvl>
+    <w:lvl w:ilvl="2" w:tentative="1">
+      <w:start w:val="1"/>
+      <w:numFmt w:val="decimal"/>
+      <w:lvlText w:val="%3."/>
+      <w:lvlJc w:val="left"/>
+      <w:pPr>
+        <w:tabs>
+          <w:tab w:val="num" w:pos="2160"/>
+        </w:tabs>
+        <w:ind w:left="2160" w:hanging="360"/>
+      </w:pPr>
+    </w:lvl>
+    <w:lvl w:ilvl="3" w:tentative="1">
+      <w:start w:val="1"/>
+      <w:numFmt w:val="decimal"/>
+      <w:lvlText w:val="%4."/>
+      <w:lvlJc w:val="left"/>
+      <w:pPr>
+        <w:tabs>
+          <w:tab w:val="num" w:pos="2880"/>
+        </w:tabs>
+        <w:ind w:left="2880" w:hanging="360"/>
+      </w:pPr>
+    </w:lvl>
+    <w:lvl w:ilvl="4" w:tentative="1">
+      <w:start w:val="1"/>
+      <w:numFmt w:val="decimal"/>
+      <w:lvlText w:val="%5."/>
+      <w:lvlJc w:val="left"/>
+      <w:pPr>
+        <w:tabs>
+          <w:tab w:val="num" w:pos="3600"/>
+        </w:tabs>
+        <w:ind w:left="3600" w:hanging="360"/>
+      </w:pPr>
+    </w:lvl>
+    <w:lvl w:ilvl="5" w:tentative="1">
+      <w:start w:val="1"/>
+      <w:numFmt w:val="decimal"/>
+      <w:lvlText w:val="%6."/>
+      <w:lvlJc w:val="left"/>
+      <w:pPr>
+        <w:tabs>
+          <w:tab w:val="num" w:pos="4320"/>
+        </w:tabs>
+        <w:ind w:left="4320" w:hanging="360"/>
+      </w:pPr>
+    </w:lvl>
+    <w:lvl w:ilvl="6" w:tentative="1">
+      <w:start w:val="1"/>
+      <w:numFmt w:val="decimal"/>
+      <w:lvlText w:val="%7."/>
+      <w:lvlJc w:val="left"/>
+      <w:pPr>
+        <w:tabs>
+          <w:tab w:val="num" w:pos="5040"/>
+        </w:tabs>
+        <w:ind w:left="5040" w:hanging="360"/>
+      </w:pPr>
+    </w:lvl>
+    <w:lvl w:ilvl="7" w:tentative="1">
+      <w:start w:val="1"/>
+      <w:numFmt w:val="decimal"/>
+      <w:lvlText w:val="%8."/>
+      <w:lvlJc w:val="left"/>
+      <w:pPr>
+        <w:tabs>
+          <w:tab w:val="num" w:pos="5760"/>
+        </w:tabs>
+        <w:ind w:left="5760" w:hanging="360"/>
+      </w:pPr>
+    </w:lvl>
+    <w:lvl w:ilvl="8" w:tentative="1">
+      <w:start w:val="1"/>
+      <w:numFmt w:val="decimal"/>
+      <w:lvlText w:val="%9."/>
+      <w:lvlJc w:val="left"/>
+      <w:pPr>
+        <w:tabs>
+          <w:tab w:val="num" w:pos="6480"/>
+        </w:tabs>
+        <w:ind w:left="6480" w:hanging="360"/>
+      </w:pPr>
+    </w:lvl>
+  </w:abstractNum>
+  <w:abstractNum w:abstractNumId="19" w15:restartNumberingAfterBreak="0">
     <w:nsid w:val="393E4C95"/>
     <w:multiLevelType w:val="multilevel"/>
     <w:tmpl w:val="5E543020"/>
@@ -14185,7 +16722,7 @@
       </w:rPr>
     </w:lvl>
   </w:abstractNum>
-  <w:abstractNum w:abstractNumId="17" w15:restartNumberingAfterBreak="0">
+  <w:abstractNum w:abstractNumId="20" w15:restartNumberingAfterBreak="0">
     <w:nsid w:val="3A4F3135"/>
     <w:multiLevelType w:val="multilevel"/>
     <w:tmpl w:val="FC724DFC"/>
@@ -14334,7 +16871,7 @@
       </w:rPr>
     </w:lvl>
   </w:abstractNum>
-  <w:abstractNum w:abstractNumId="18" w15:restartNumberingAfterBreak="0">
+  <w:abstractNum w:abstractNumId="21" w15:restartNumberingAfterBreak="0">
     <w:nsid w:val="41C731DF"/>
     <w:multiLevelType w:val="multilevel"/>
     <w:tmpl w:val="DDC2F298"/>
@@ -14483,7 +17020,7 @@
       </w:rPr>
     </w:lvl>
   </w:abstractNum>
-  <w:abstractNum w:abstractNumId="19" w15:restartNumberingAfterBreak="0">
+  <w:abstractNum w:abstractNumId="22" w15:restartNumberingAfterBreak="0">
     <w:nsid w:val="4220170C"/>
     <w:multiLevelType w:val="multilevel"/>
     <w:tmpl w:val="AC14F2A2"/>
@@ -14632,7 +17169,120 @@
       </w:rPr>
     </w:lvl>
   </w:abstractNum>
-  <w:abstractNum w:abstractNumId="20" w15:restartNumberingAfterBreak="0">
+  <w:abstractNum w:abstractNumId="23" w15:restartNumberingAfterBreak="0">
+    <w:nsid w:val="43380537"/>
+    <w:multiLevelType w:val="multilevel"/>
+    <w:tmpl w:val="7F708050"/>
+    <w:lvl w:ilvl="0">
+      <w:start w:val="1"/>
+      <w:numFmt w:val="decimal"/>
+      <w:lvlText w:val="%1."/>
+      <w:lvlJc w:val="left"/>
+      <w:pPr>
+        <w:tabs>
+          <w:tab w:val="num" w:pos="360"/>
+        </w:tabs>
+        <w:ind w:left="360" w:hanging="360"/>
+      </w:pPr>
+    </w:lvl>
+    <w:lvl w:ilvl="1" w:tentative="1">
+      <w:start w:val="1"/>
+      <w:numFmt w:val="decimal"/>
+      <w:lvlText w:val="%2."/>
+      <w:lvlJc w:val="left"/>
+      <w:pPr>
+        <w:tabs>
+          <w:tab w:val="num" w:pos="1080"/>
+        </w:tabs>
+        <w:ind w:left="1080" w:hanging="360"/>
+      </w:pPr>
+    </w:lvl>
+    <w:lvl w:ilvl="2" w:tentative="1">
+      <w:start w:val="1"/>
+      <w:numFmt w:val="decimal"/>
+      <w:lvlText w:val="%3."/>
+      <w:lvlJc w:val="left"/>
+      <w:pPr>
+        <w:tabs>
+          <w:tab w:val="num" w:pos="1800"/>
+        </w:tabs>
+        <w:ind w:left="1800" w:hanging="360"/>
+      </w:pPr>
+    </w:lvl>
+    <w:lvl w:ilvl="3" w:tentative="1">
+      <w:start w:val="1"/>
+      <w:numFmt w:val="decimal"/>
+      <w:lvlText w:val="%4."/>
+      <w:lvlJc w:val="left"/>
+      <w:pPr>
+        <w:tabs>
+          <w:tab w:val="num" w:pos="2520"/>
+        </w:tabs>
+        <w:ind w:left="2520" w:hanging="360"/>
+      </w:pPr>
+    </w:lvl>
+    <w:lvl w:ilvl="4" w:tentative="1">
+      <w:start w:val="1"/>
+      <w:numFmt w:val="decimal"/>
+      <w:lvlText w:val="%5."/>
+      <w:lvlJc w:val="left"/>
+      <w:pPr>
+        <w:tabs>
+          <w:tab w:val="num" w:pos="3240"/>
+        </w:tabs>
+        <w:ind w:left="3240" w:hanging="360"/>
+      </w:pPr>
+    </w:lvl>
+    <w:lvl w:ilvl="5" w:tentative="1">
+      <w:start w:val="1"/>
+      <w:numFmt w:val="decimal"/>
+      <w:lvlText w:val="%6."/>
+      <w:lvlJc w:val="left"/>
+      <w:pPr>
+        <w:tabs>
+          <w:tab w:val="num" w:pos="3960"/>
+        </w:tabs>
+        <w:ind w:left="3960" w:hanging="360"/>
+      </w:pPr>
+    </w:lvl>
+    <w:lvl w:ilvl="6" w:tentative="1">
+      <w:start w:val="1"/>
+      <w:numFmt w:val="decimal"/>
+      <w:lvlText w:val="%7."/>
+      <w:lvlJc w:val="left"/>
+      <w:pPr>
+        <w:tabs>
+          <w:tab w:val="num" w:pos="4680"/>
+        </w:tabs>
+        <w:ind w:left="4680" w:hanging="360"/>
+      </w:pPr>
+    </w:lvl>
+    <w:lvl w:ilvl="7" w:tentative="1">
+      <w:start w:val="1"/>
+      <w:numFmt w:val="decimal"/>
+      <w:lvlText w:val="%8."/>
+      <w:lvlJc w:val="left"/>
+      <w:pPr>
+        <w:tabs>
+          <w:tab w:val="num" w:pos="5400"/>
+        </w:tabs>
+        <w:ind w:left="5400" w:hanging="360"/>
+      </w:pPr>
+    </w:lvl>
+    <w:lvl w:ilvl="8" w:tentative="1">
+      <w:start w:val="1"/>
+      <w:numFmt w:val="decimal"/>
+      <w:lvlText w:val="%9."/>
+      <w:lvlJc w:val="left"/>
+      <w:pPr>
+        <w:tabs>
+          <w:tab w:val="num" w:pos="6120"/>
+        </w:tabs>
+        <w:ind w:left="6120" w:hanging="360"/>
+      </w:pPr>
+    </w:lvl>
+  </w:abstractNum>
+  <w:abstractNum w:abstractNumId="24" w15:restartNumberingAfterBreak="0">
     <w:nsid w:val="4AFF6FAA"/>
     <w:multiLevelType w:val="multilevel"/>
     <w:tmpl w:val="365A8056"/>
@@ -14781,7 +17431,7 @@
       </w:rPr>
     </w:lvl>
   </w:abstractNum>
-  <w:abstractNum w:abstractNumId="21" w15:restartNumberingAfterBreak="0">
+  <w:abstractNum w:abstractNumId="25" w15:restartNumberingAfterBreak="0">
     <w:nsid w:val="5FDD7291"/>
     <w:multiLevelType w:val="hybridMultilevel"/>
     <w:tmpl w:val="E09E90D4"/>
@@ -14894,7 +17544,120 @@
       </w:rPr>
     </w:lvl>
   </w:abstractNum>
-  <w:abstractNum w:abstractNumId="22" w15:restartNumberingAfterBreak="0">
+  <w:abstractNum w:abstractNumId="26" w15:restartNumberingAfterBreak="0">
+    <w:nsid w:val="6BB55CC1"/>
+    <w:multiLevelType w:val="multilevel"/>
+    <w:tmpl w:val="45A2EEAA"/>
+    <w:lvl w:ilvl="0">
+      <w:start w:val="1"/>
+      <w:numFmt w:val="decimal"/>
+      <w:lvlText w:val="%1."/>
+      <w:lvlJc w:val="left"/>
+      <w:pPr>
+        <w:tabs>
+          <w:tab w:val="num" w:pos="720"/>
+        </w:tabs>
+        <w:ind w:left="720" w:hanging="360"/>
+      </w:pPr>
+    </w:lvl>
+    <w:lvl w:ilvl="1" w:tentative="1">
+      <w:start w:val="1"/>
+      <w:numFmt w:val="decimal"/>
+      <w:lvlText w:val="%2."/>
+      <w:lvlJc w:val="left"/>
+      <w:pPr>
+        <w:tabs>
+          <w:tab w:val="num" w:pos="1440"/>
+        </w:tabs>
+        <w:ind w:left="1440" w:hanging="360"/>
+      </w:pPr>
+    </w:lvl>
+    <w:lvl w:ilvl="2" w:tentative="1">
+      <w:start w:val="1"/>
+      <w:numFmt w:val="decimal"/>
+      <w:lvlText w:val="%3."/>
+      <w:lvlJc w:val="left"/>
+      <w:pPr>
+        <w:tabs>
+          <w:tab w:val="num" w:pos="2160"/>
+        </w:tabs>
+        <w:ind w:left="2160" w:hanging="360"/>
+      </w:pPr>
+    </w:lvl>
+    <w:lvl w:ilvl="3" w:tentative="1">
+      <w:start w:val="1"/>
+      <w:numFmt w:val="decimal"/>
+      <w:lvlText w:val="%4."/>
+      <w:lvlJc w:val="left"/>
+      <w:pPr>
+        <w:tabs>
+          <w:tab w:val="num" w:pos="2880"/>
+        </w:tabs>
+        <w:ind w:left="2880" w:hanging="360"/>
+      </w:pPr>
+    </w:lvl>
+    <w:lvl w:ilvl="4" w:tentative="1">
+      <w:start w:val="1"/>
+      <w:numFmt w:val="decimal"/>
+      <w:lvlText w:val="%5."/>
+      <w:lvlJc w:val="left"/>
+      <w:pPr>
+        <w:tabs>
+          <w:tab w:val="num" w:pos="3600"/>
+        </w:tabs>
+        <w:ind w:left="3600" w:hanging="360"/>
+      </w:pPr>
+    </w:lvl>
+    <w:lvl w:ilvl="5" w:tentative="1">
+      <w:start w:val="1"/>
+      <w:numFmt w:val="decimal"/>
+      <w:lvlText w:val="%6."/>
+      <w:lvlJc w:val="left"/>
+      <w:pPr>
+        <w:tabs>
+          <w:tab w:val="num" w:pos="4320"/>
+        </w:tabs>
+        <w:ind w:left="4320" w:hanging="360"/>
+      </w:pPr>
+    </w:lvl>
+    <w:lvl w:ilvl="6" w:tentative="1">
+      <w:start w:val="1"/>
+      <w:numFmt w:val="decimal"/>
+      <w:lvlText w:val="%7."/>
+      <w:lvlJc w:val="left"/>
+      <w:pPr>
+        <w:tabs>
+          <w:tab w:val="num" w:pos="5040"/>
+        </w:tabs>
+        <w:ind w:left="5040" w:hanging="360"/>
+      </w:pPr>
+    </w:lvl>
+    <w:lvl w:ilvl="7" w:tentative="1">
+      <w:start w:val="1"/>
+      <w:numFmt w:val="decimal"/>
+      <w:lvlText w:val="%8."/>
+      <w:lvlJc w:val="left"/>
+      <w:pPr>
+        <w:tabs>
+          <w:tab w:val="num" w:pos="5760"/>
+        </w:tabs>
+        <w:ind w:left="5760" w:hanging="360"/>
+      </w:pPr>
+    </w:lvl>
+    <w:lvl w:ilvl="8" w:tentative="1">
+      <w:start w:val="1"/>
+      <w:numFmt w:val="decimal"/>
+      <w:lvlText w:val="%9."/>
+      <w:lvlJc w:val="left"/>
+      <w:pPr>
+        <w:tabs>
+          <w:tab w:val="num" w:pos="6480"/>
+        </w:tabs>
+        <w:ind w:left="6480" w:hanging="360"/>
+      </w:pPr>
+    </w:lvl>
+  </w:abstractNum>
+  <w:abstractNum w:abstractNumId="27" w15:restartNumberingAfterBreak="0">
     <w:nsid w:val="74A81FF4"/>
     <w:multiLevelType w:val="multilevel"/>
     <w:tmpl w:val="02FCEF22"/>
@@ -15043,7 +17806,7 @@
       </w:rPr>
     </w:lvl>
   </w:abstractNum>
-  <w:abstractNum w:abstractNumId="23" w15:restartNumberingAfterBreak="0">
+  <w:abstractNum w:abstractNumId="28" w15:restartNumberingAfterBreak="0">
     <w:nsid w:val="750C1315"/>
     <w:multiLevelType w:val="hybridMultilevel"/>
     <w:tmpl w:val="EB62B16C"/>
@@ -15163,70 +17926,85 @@
     <w:abstractNumId w:val="1"/>
   </w:num>
   <w:num w:numId="3">
-    <w:abstractNumId w:val="13"/>
+    <w:abstractNumId w:val="15"/>
   </w:num>
   <w:num w:numId="4">
     <w:abstractNumId w:val="3"/>
   </w:num>
   <w:num w:numId="5">
-    <w:abstractNumId w:val="9"/>
+    <w:abstractNumId w:val="11"/>
   </w:num>
   <w:num w:numId="6">
-    <w:abstractNumId w:val="22"/>
+    <w:abstractNumId w:val="27"/>
   </w:num>
   <w:num w:numId="7">
-    <w:abstractNumId w:val="10"/>
+    <w:abstractNumId w:val="12"/>
   </w:num>
   <w:num w:numId="8">
-    <w:abstractNumId w:val="20"/>
+    <w:abstractNumId w:val="24"/>
   </w:num>
   <w:num w:numId="9">
-    <w:abstractNumId w:val="21"/>
+    <w:abstractNumId w:val="25"/>
   </w:num>
   <w:num w:numId="10">
-    <w:abstractNumId w:val="8"/>
+    <w:abstractNumId w:val="9"/>
   </w:num>
   <w:num w:numId="11">
     <w:abstractNumId w:val="4"/>
   </w:num>
   <w:num w:numId="12">
-    <w:abstractNumId w:val="19"/>
+    <w:abstractNumId w:val="22"/>
   </w:num>
   <w:num w:numId="13">
-    <w:abstractNumId w:val="11"/>
+    <w:abstractNumId w:val="13"/>
   </w:num>
   <w:num w:numId="14">
-    <w:abstractNumId w:val="17"/>
+    <w:abstractNumId w:val="20"/>
   </w:num>
   <w:num w:numId="15">
-    <w:abstractNumId w:val="12"/>
+    <w:abstractNumId w:val="14"/>
   </w:num>
   <w:num w:numId="16">
     <w:abstractNumId w:val="0"/>
   </w:num>
   <w:num w:numId="17">
-    <w:abstractNumId w:val="15"/>
+    <w:abstractNumId w:val="17"/>
   </w:num>
   <w:num w:numId="18">
     <w:abstractNumId w:val="5"/>
   </w:num>
   <w:num w:numId="19">
-    <w:abstractNumId w:val="14"/>
+    <w:abstractNumId w:val="16"/>
   </w:num>
   <w:num w:numId="20">
-    <w:abstractNumId w:val="16"/>
+    <w:abstractNumId w:val="19"/>
   </w:num>
   <w:num w:numId="21">
-    <w:abstractNumId w:val="23"/>
+    <w:abstractNumId w:val="28"/>
   </w:num>
   <w:num w:numId="22">
     <w:abstractNumId w:val="7"/>
   </w:num>
   <w:num w:numId="23">
-    <w:abstractNumId w:val="18"/>
+    <w:abstractNumId w:val="21"/>
   </w:num>
   <w:num w:numId="24">
     <w:abstractNumId w:val="6"/>
+  </w:num>
+  <w:num w:numId="25">
+    <w:abstractNumId w:val="10"/>
+  </w:num>
+  <w:num w:numId="26">
+    <w:abstractNumId w:val="23"/>
+  </w:num>
+  <w:num w:numId="27">
+    <w:abstractNumId w:val="8"/>
+  </w:num>
+  <w:num w:numId="28">
+    <w:abstractNumId w:val="18"/>
+  </w:num>
+  <w:num w:numId="29">
+    <w:abstractNumId w:val="26"/>
   </w:num>
 </w:numbering>
 </file>

</xml_diff>